<commit_message>
Agregue ID´s, nombres de procesos, descripcion y pasos de los mismos, para el apartado 2.3
</commit_message>
<xml_diff>
--- a/Alcance-vision-2-2.3.docx
+++ b/Alcance-vision-2-2.3.docx
@@ -5,6 +5,8 @@
     <w:p>
       <w:pPr>
         <w:rPr>
+          <w:rFonts w:ascii="Arial" w:hAnsi="Arial" w:cs="Arial"/>
+          <w:b/>
           <w:sz w:val="32"/>
           <w:szCs w:val="32"/>
           <w:lang w:val="es-MX"/>
@@ -12,6 +14,8 @@
       </w:pPr>
       <w:r>
         <w:rPr>
+          <w:rFonts w:ascii="Arial" w:hAnsi="Arial" w:cs="Arial"/>
+          <w:b/>
           <w:sz w:val="32"/>
           <w:szCs w:val="32"/>
           <w:lang w:val="es-MX"/>
@@ -22,6 +26,8 @@
     <w:p>
       <w:pPr>
         <w:rPr>
+          <w:rFonts w:ascii="Arial" w:hAnsi="Arial" w:cs="Arial"/>
+          <w:b/>
           <w:sz w:val="32"/>
           <w:szCs w:val="32"/>
           <w:lang w:val="es-MX"/>
@@ -29,6 +35,18 @@
       </w:pPr>
       <w:r>
         <w:rPr>
+          <w:rFonts w:ascii="Arial" w:hAnsi="Arial" w:cs="Arial"/>
+          <w:b/>
+          <w:sz w:val="32"/>
+          <w:szCs w:val="32"/>
+          <w:lang w:val="es-MX"/>
+        </w:rPr>
+        <w:t>2.1</w:t>
+      </w:r>
+      <w:r>
+        <w:rPr>
+          <w:rFonts w:ascii="Arial" w:hAnsi="Arial" w:cs="Arial"/>
+          <w:b/>
           <w:sz w:val="32"/>
           <w:szCs w:val="32"/>
           <w:lang w:val="es-MX"/>
@@ -40,174 +58,68 @@
       <w:pPr>
         <w:jc w:val="both"/>
         <w:rPr>
+          <w:rFonts w:ascii="Arial" w:hAnsi="Arial" w:cs="Arial"/>
+          <w:sz w:val="24"/>
+          <w:szCs w:val="24"/>
           <w:lang w:val="es-MX"/>
         </w:rPr>
       </w:pPr>
       <w:r>
         <w:rPr>
+          <w:rFonts w:ascii="Arial" w:hAnsi="Arial" w:cs="Arial"/>
+          <w:sz w:val="24"/>
+          <w:szCs w:val="24"/>
           <w:lang w:val="es-MX"/>
         </w:rPr>
-        <w:t xml:space="preserve">El sistema es pensado para poder realizar compras de una manera </w:t>
-      </w:r>
-      <w:r>
-        <w:rPr>
-          <w:lang w:val="es-MX"/>
-        </w:rPr>
-        <w:t>más</w:t>
-      </w:r>
-      <w:r>
-        <w:rPr>
-          <w:lang w:val="es-MX"/>
-        </w:rPr>
-        <w:t xml:space="preserve"> sofisticada por medio de internet, </w:t>
-      </w:r>
-      <w:r>
-        <w:rPr>
-          <w:lang w:val="es-MX"/>
-        </w:rPr>
-        <w:t xml:space="preserve">todo este sistema estará dirigido a personas que tienen la facilidad de comprar productos a través de </w:t>
-      </w:r>
-      <w:r>
-        <w:rPr>
-          <w:lang w:val="es-MX"/>
-        </w:rPr>
-        <w:t>páginas</w:t>
-      </w:r>
-      <w:r>
-        <w:rPr>
-          <w:lang w:val="es-MX"/>
-        </w:rPr>
-        <w:t xml:space="preserve"> web y que su pedido sea enviado hasta sus manos de forma rápida</w:t>
-      </w:r>
-      <w:r>
-        <w:rPr>
-          <w:lang w:val="es-MX"/>
-        </w:rPr>
-        <w:t>,</w:t>
-      </w:r>
-      <w:r>
-        <w:rPr>
-          <w:lang w:val="es-MX"/>
-        </w:rPr>
-        <w:t xml:space="preserve"> segura y el producto en buenas condiciones</w:t>
+        <w:t>El sistema es pensado para poder realizar compras de una manera más sofisticada por medio de internet, todo este sistema estará dirigido a personas que tienen la facilidad de comprar productos a través de páginas web y que su pedido sea enviado hasta sus manos de forma rápida, segura y el producto en buenas condiciones</w:t>
       </w:r>
     </w:p>
     <w:p>
       <w:pPr>
         <w:jc w:val="both"/>
         <w:rPr>
+          <w:rFonts w:ascii="Arial" w:hAnsi="Arial" w:cs="Arial"/>
+          <w:sz w:val="24"/>
+          <w:szCs w:val="24"/>
           <w:lang w:val="es-MX"/>
         </w:rPr>
       </w:pPr>
       <w:r>
         <w:rPr>
+          <w:rFonts w:ascii="Arial" w:hAnsi="Arial" w:cs="Arial"/>
+          <w:sz w:val="24"/>
+          <w:szCs w:val="24"/>
           <w:lang w:val="es-MX"/>
         </w:rPr>
-        <w:t xml:space="preserve">La empresa se dedica a la venta de productos </w:t>
-      </w:r>
-      <w:r>
-        <w:rPr>
-          <w:lang w:val="es-MX"/>
-        </w:rPr>
-        <w:t>electrónicos (</w:t>
-      </w:r>
-      <w:r>
-        <w:rPr>
-          <w:lang w:val="es-MX"/>
-        </w:rPr>
-        <w:t xml:space="preserve">consolas de videojuegos, monitores, componentes de PC, </w:t>
-      </w:r>
-      <w:r>
-        <w:rPr>
-          <w:lang w:val="es-MX"/>
-        </w:rPr>
-        <w:t>accesorios, juegos y membresías, etc.</w:t>
-      </w:r>
-      <w:r>
-        <w:rPr>
-          <w:lang w:val="es-MX"/>
-        </w:rPr>
-        <w:t>)</w:t>
-      </w:r>
-      <w:r>
-        <w:rPr>
-          <w:lang w:val="es-MX"/>
-        </w:rPr>
-        <w:t xml:space="preserve">, enfocándonos en personas que son atraídas por los videojuegos, facilidad de compra, asesoramiento en componentes, </w:t>
-      </w:r>
-      <w:r>
-        <w:rPr>
-          <w:lang w:val="es-MX"/>
-        </w:rPr>
-        <w:t>sustentabilidad de productos que son demandados en el mercado.</w:t>
+        <w:t>La empresa se dedica a la venta de productos electrónicos (consolas de videojuegos, monitores, componentes de PC, accesorios, juegos y membresías, etc.), enfocándonos en personas que son atraídas por los videojuegos, facilidad de compra, asesoramiento en componentes, sustentabilidad de productos que son demandados en el mercado.</w:t>
       </w:r>
     </w:p>
     <w:p>
       <w:pPr>
         <w:jc w:val="both"/>
         <w:rPr>
+          <w:rFonts w:ascii="Arial" w:hAnsi="Arial" w:cs="Arial"/>
+          <w:sz w:val="24"/>
+          <w:szCs w:val="24"/>
           <w:lang w:val="es-MX"/>
         </w:rPr>
       </w:pPr>
       <w:r>
         <w:rPr>
+          <w:rFonts w:ascii="Arial" w:hAnsi="Arial" w:cs="Arial"/>
+          <w:sz w:val="24"/>
+          <w:szCs w:val="24"/>
           <w:lang w:val="es-MX"/>
         </w:rPr>
-        <w:t xml:space="preserve">El negocio quiere profundizase en </w:t>
-      </w:r>
-      <w:r>
-        <w:rPr>
-          <w:lang w:val="es-MX"/>
-        </w:rPr>
-        <w:t>el mercado</w:t>
-      </w:r>
-      <w:r>
-        <w:rPr>
-          <w:lang w:val="es-MX"/>
-        </w:rPr>
-        <w:t xml:space="preserve"> de una manera </w:t>
-      </w:r>
-      <w:r>
-        <w:rPr>
-          <w:lang w:val="es-MX"/>
-        </w:rPr>
-        <w:t xml:space="preserve">fuerte y estable, brindar un apoyo hacia el cliente de forma profesional, una organización tanto en el sistema tanto en la venta de productos como la entrega del </w:t>
-      </w:r>
-      <w:r>
-        <w:rPr>
-          <w:lang w:val="es-MX"/>
-        </w:rPr>
-        <w:t>mismo, tener</w:t>
-      </w:r>
-      <w:r>
-        <w:rPr>
-          <w:lang w:val="es-MX"/>
-        </w:rPr>
-        <w:t xml:space="preserve"> precios más competitivos en el mercado con relación a </w:t>
-      </w:r>
-      <w:r>
-        <w:rPr>
-          <w:lang w:val="es-MX"/>
-        </w:rPr>
-        <w:t>otros proveedores</w:t>
-      </w:r>
-      <w:r>
-        <w:rPr>
-          <w:lang w:val="es-MX"/>
-        </w:rPr>
-        <w:t>, tener un tiempo de respuesta respecto a dudas de forma rápida</w:t>
-      </w:r>
-      <w:r>
-        <w:rPr>
-          <w:lang w:val="es-MX"/>
-        </w:rPr>
-        <w:t>.</w:t>
+        <w:t>El negocio quiere profundizase en el mercado de una manera fuerte y estable, brindar un apoyo hacia el cliente de forma profesional, una organización tanto en el sistema tanto en la venta de productos como la entrega del mismo, tener precios más competitivos en el mercado con relación a otros proveedores, tener un tiempo de respuesta respecto a dudas de forma rápida.</w:t>
       </w:r>
     </w:p>
     <w:p>
       <w:pPr>
         <w:jc w:val="both"/>
         <w:rPr>
+          <w:rFonts w:ascii="Arial" w:hAnsi="Arial" w:cs="Arial"/>
+          <w:b/>
           <w:sz w:val="32"/>
           <w:szCs w:val="32"/>
           <w:lang w:val="es-MX"/>
@@ -215,11 +127,13 @@
       </w:pPr>
       <w:r>
         <w:rPr>
+          <w:rFonts w:ascii="Arial" w:hAnsi="Arial" w:cs="Arial"/>
+          <w:b/>
           <w:sz w:val="32"/>
           <w:szCs w:val="32"/>
           <w:lang w:val="es-MX"/>
         </w:rPr>
-        <w:t>Necesidades</w:t>
+        <w:t>2.2 Necesidades</w:t>
       </w:r>
     </w:p>
     <w:tbl>
@@ -371,79 +285,7 @@
                 <w:szCs w:val="24"/>
                 <w:lang w:val="es-MX"/>
               </w:rPr>
-              <w:t xml:space="preserve">Dar una organización que sea simple y atractiva de la </w:t>
-            </w:r>
-            <w:proofErr w:type="spellStart"/>
-            <w:r>
-              <w:rPr>
-                <w:sz w:val="24"/>
-                <w:szCs w:val="24"/>
-                <w:lang w:val="es-MX"/>
-              </w:rPr>
-              <w:t>pagina</w:t>
-            </w:r>
-            <w:proofErr w:type="spellEnd"/>
-            <w:r>
-              <w:rPr>
-                <w:sz w:val="24"/>
-                <w:szCs w:val="24"/>
-                <w:lang w:val="es-MX"/>
-              </w:rPr>
-              <w:t xml:space="preserve">, para </w:t>
-            </w:r>
-            <w:proofErr w:type="spellStart"/>
-            <w:r>
-              <w:rPr>
-                <w:sz w:val="24"/>
-                <w:szCs w:val="24"/>
-                <w:lang w:val="es-MX"/>
-              </w:rPr>
-              <w:t>qe</w:t>
-            </w:r>
-            <w:proofErr w:type="spellEnd"/>
-            <w:r>
-              <w:rPr>
-                <w:sz w:val="24"/>
-                <w:szCs w:val="24"/>
-                <w:lang w:val="es-MX"/>
-              </w:rPr>
-              <w:t xml:space="preserve"> el usuario tenga una navegación fácil y </w:t>
-            </w:r>
-            <w:proofErr w:type="spellStart"/>
-            <w:r>
-              <w:rPr>
-                <w:sz w:val="24"/>
-                <w:szCs w:val="24"/>
-                <w:lang w:val="es-MX"/>
-              </w:rPr>
-              <w:t>radida</w:t>
-            </w:r>
-            <w:proofErr w:type="spellEnd"/>
-            <w:r>
-              <w:rPr>
-                <w:sz w:val="24"/>
-                <w:szCs w:val="24"/>
-                <w:lang w:val="es-MX"/>
-              </w:rPr>
-              <w:t xml:space="preserve"> por todo el </w:t>
-            </w:r>
-            <w:proofErr w:type="spellStart"/>
-            <w:r>
-              <w:rPr>
-                <w:sz w:val="24"/>
-                <w:szCs w:val="24"/>
-                <w:lang w:val="es-MX"/>
-              </w:rPr>
-              <w:t>catalogo</w:t>
-            </w:r>
-            <w:proofErr w:type="spellEnd"/>
-            <w:r>
-              <w:rPr>
-                <w:sz w:val="24"/>
-                <w:szCs w:val="24"/>
-                <w:lang w:val="es-MX"/>
-              </w:rPr>
-              <w:t xml:space="preserve"> de productos</w:t>
+              <w:t>Dar una organización que sea simple y atractiva de la pagina, para qe el usuario tenga una navegación fácil y rápida por todo el catálogo de productos</w:t>
             </w:r>
           </w:p>
         </w:tc>
@@ -539,25 +381,7 @@
                 <w:szCs w:val="24"/>
                 <w:lang w:val="es-MX"/>
               </w:rPr>
-              <w:t xml:space="preserve">Tener un tiempo de respuesta </w:t>
-            </w:r>
-            <w:proofErr w:type="spellStart"/>
-            <w:r>
-              <w:rPr>
-                <w:sz w:val="24"/>
-                <w:szCs w:val="24"/>
-                <w:lang w:val="es-MX"/>
-              </w:rPr>
-              <w:t>rapida</w:t>
-            </w:r>
-            <w:proofErr w:type="spellEnd"/>
-            <w:r>
-              <w:rPr>
-                <w:sz w:val="24"/>
-                <w:szCs w:val="24"/>
-                <w:lang w:val="es-MX"/>
-              </w:rPr>
-              <w:t xml:space="preserve"> y formal, por medio de un chat respecto a las dudas y opiniones del cliente hacia la empresa</w:t>
+              <w:t>Tener un tiempo de respuesta rápida y formal, por medio de un chat respecto a las dudas y opiniones del cliente hacia la empresa</w:t>
             </w:r>
           </w:p>
         </w:tc>
@@ -870,13 +694,13 @@
           <w:lang w:val="es-MX"/>
         </w:rPr>
       </w:pPr>
-      <w:bookmarkStart w:id="0" w:name="_GoBack"/>
-      <w:bookmarkEnd w:id="0"/>
     </w:p>
     <w:p>
       <w:pPr>
         <w:jc w:val="both"/>
         <w:rPr>
+          <w:rFonts w:ascii="Arial" w:hAnsi="Arial" w:cs="Arial"/>
+          <w:b/>
           <w:sz w:val="32"/>
           <w:szCs w:val="32"/>
           <w:lang w:val="es-MX"/>
@@ -884,11 +708,12 @@
       </w:pPr>
       <w:r>
         <w:rPr>
+          <w:rFonts w:ascii="Arial" w:hAnsi="Arial" w:cs="Arial"/>
+          <w:b/>
           <w:sz w:val="32"/>
           <w:szCs w:val="32"/>
           <w:lang w:val="es-MX"/>
         </w:rPr>
-        <w:lastRenderedPageBreak/>
         <w:t>2.3 Procesos clave de negocio</w:t>
       </w:r>
     </w:p>
@@ -899,28 +724,30 @@
         <w:tblLook w:val="04A0" w:firstRow="1" w:lastRow="0" w:firstColumn="1" w:lastColumn="0" w:noHBand="0" w:noVBand="1"/>
       </w:tblPr>
       <w:tblGrid>
-        <w:gridCol w:w="1555"/>
-        <w:gridCol w:w="2693"/>
-        <w:gridCol w:w="4580"/>
+        <w:gridCol w:w="1898"/>
+        <w:gridCol w:w="2595"/>
+        <w:gridCol w:w="4335"/>
       </w:tblGrid>
       <w:tr>
         <w:tc>
           <w:tcPr>
-            <w:tcW w:w="1555" w:type="dxa"/>
-          </w:tcPr>
-          <w:p>
-            <w:pPr>
-              <w:jc w:val="both"/>
-              <w:rPr>
-                <w:sz w:val="32"/>
-                <w:szCs w:val="32"/>
-                <w:lang w:val="es-MX"/>
-              </w:rPr>
-            </w:pPr>
-            <w:r>
-              <w:rPr>
-                <w:sz w:val="32"/>
-                <w:szCs w:val="32"/>
+            <w:tcW w:w="1898" w:type="dxa"/>
+          </w:tcPr>
+          <w:p>
+            <w:pPr>
+              <w:jc w:val="both"/>
+              <w:rPr>
+                <w:rFonts w:ascii="Arial" w:hAnsi="Arial" w:cs="Arial"/>
+                <w:sz w:val="24"/>
+                <w:szCs w:val="24"/>
+                <w:lang w:val="es-MX"/>
+              </w:rPr>
+            </w:pPr>
+            <w:r>
+              <w:rPr>
+                <w:rFonts w:ascii="Arial" w:hAnsi="Arial" w:cs="Arial"/>
+                <w:sz w:val="24"/>
+                <w:szCs w:val="24"/>
                 <w:lang w:val="es-MX"/>
               </w:rPr>
               <w:t>ID del proceso</w:t>
@@ -929,21 +756,23 @@
         </w:tc>
         <w:tc>
           <w:tcPr>
-            <w:tcW w:w="2693" w:type="dxa"/>
-          </w:tcPr>
-          <w:p>
-            <w:pPr>
-              <w:jc w:val="both"/>
-              <w:rPr>
-                <w:sz w:val="32"/>
-                <w:szCs w:val="32"/>
-                <w:lang w:val="es-MX"/>
-              </w:rPr>
-            </w:pPr>
-            <w:r>
-              <w:rPr>
-                <w:sz w:val="32"/>
-                <w:szCs w:val="32"/>
+            <w:tcW w:w="2595" w:type="dxa"/>
+          </w:tcPr>
+          <w:p>
+            <w:pPr>
+              <w:jc w:val="both"/>
+              <w:rPr>
+                <w:rFonts w:ascii="Arial" w:hAnsi="Arial" w:cs="Arial"/>
+                <w:sz w:val="24"/>
+                <w:szCs w:val="24"/>
+                <w:lang w:val="es-MX"/>
+              </w:rPr>
+            </w:pPr>
+            <w:r>
+              <w:rPr>
+                <w:rFonts w:ascii="Arial" w:hAnsi="Arial" w:cs="Arial"/>
+                <w:sz w:val="24"/>
+                <w:szCs w:val="24"/>
                 <w:lang w:val="es-MX"/>
               </w:rPr>
               <w:t>Nombre del proceso</w:t>
@@ -952,21 +781,23 @@
         </w:tc>
         <w:tc>
           <w:tcPr>
-            <w:tcW w:w="4580" w:type="dxa"/>
-          </w:tcPr>
-          <w:p>
-            <w:pPr>
-              <w:jc w:val="both"/>
-              <w:rPr>
-                <w:sz w:val="32"/>
-                <w:szCs w:val="32"/>
-                <w:lang w:val="es-MX"/>
-              </w:rPr>
-            </w:pPr>
-            <w:r>
-              <w:rPr>
-                <w:sz w:val="32"/>
-                <w:szCs w:val="32"/>
+            <w:tcW w:w="4335" w:type="dxa"/>
+          </w:tcPr>
+          <w:p>
+            <w:pPr>
+              <w:jc w:val="both"/>
+              <w:rPr>
+                <w:rFonts w:ascii="Arial" w:hAnsi="Arial" w:cs="Arial"/>
+                <w:sz w:val="24"/>
+                <w:szCs w:val="24"/>
+                <w:lang w:val="es-MX"/>
+              </w:rPr>
+            </w:pPr>
+            <w:r>
+              <w:rPr>
+                <w:rFonts w:ascii="Arial" w:hAnsi="Arial" w:cs="Arial"/>
+                <w:sz w:val="24"/>
+                <w:szCs w:val="24"/>
                 <w:lang w:val="es-MX"/>
               </w:rPr>
               <w:t xml:space="preserve">Descripción y pasos </w:t>
@@ -977,279 +808,1026 @@
       <w:tr>
         <w:tc>
           <w:tcPr>
-            <w:tcW w:w="1555" w:type="dxa"/>
-          </w:tcPr>
-          <w:p>
-            <w:pPr>
-              <w:jc w:val="both"/>
-              <w:rPr>
-                <w:sz w:val="32"/>
-                <w:szCs w:val="32"/>
-                <w:lang w:val="es-MX"/>
-              </w:rPr>
-            </w:pPr>
-          </w:p>
-        </w:tc>
-        <w:tc>
-          <w:tcPr>
-            <w:tcW w:w="2693" w:type="dxa"/>
-          </w:tcPr>
-          <w:p>
-            <w:pPr>
-              <w:jc w:val="both"/>
-              <w:rPr>
-                <w:sz w:val="32"/>
-                <w:szCs w:val="32"/>
-                <w:lang w:val="es-MX"/>
-              </w:rPr>
-            </w:pPr>
-          </w:p>
-        </w:tc>
-        <w:tc>
-          <w:tcPr>
-            <w:tcW w:w="4580" w:type="dxa"/>
-          </w:tcPr>
-          <w:p>
-            <w:pPr>
-              <w:jc w:val="both"/>
-              <w:rPr>
-                <w:sz w:val="32"/>
-                <w:szCs w:val="32"/>
-                <w:lang w:val="es-MX"/>
-              </w:rPr>
-            </w:pPr>
+            <w:tcW w:w="1898" w:type="dxa"/>
+          </w:tcPr>
+          <w:p>
+            <w:pPr>
+              <w:jc w:val="both"/>
+              <w:rPr>
+                <w:rFonts w:ascii="Arial" w:hAnsi="Arial" w:cs="Arial"/>
+                <w:sz w:val="24"/>
+                <w:szCs w:val="24"/>
+                <w:lang w:val="es-MX"/>
+              </w:rPr>
+            </w:pPr>
+            <w:r>
+              <w:rPr>
+                <w:rFonts w:ascii="Arial" w:hAnsi="Arial" w:cs="Arial"/>
+                <w:sz w:val="24"/>
+                <w:szCs w:val="24"/>
+                <w:lang w:val="es-MX"/>
+              </w:rPr>
+              <w:t>Busc_v1</w:t>
+            </w:r>
+          </w:p>
+        </w:tc>
+        <w:tc>
+          <w:tcPr>
+            <w:tcW w:w="2595" w:type="dxa"/>
+          </w:tcPr>
+          <w:p>
+            <w:pPr>
+              <w:jc w:val="both"/>
+              <w:rPr>
+                <w:rFonts w:ascii="Arial" w:hAnsi="Arial" w:cs="Arial"/>
+                <w:sz w:val="24"/>
+                <w:szCs w:val="24"/>
+                <w:lang w:val="es-MX"/>
+              </w:rPr>
+            </w:pPr>
+            <w:r>
+              <w:rPr>
+                <w:rFonts w:ascii="Arial" w:hAnsi="Arial" w:cs="Arial"/>
+                <w:sz w:val="24"/>
+                <w:szCs w:val="24"/>
+                <w:lang w:val="es-MX"/>
+              </w:rPr>
+              <w:t>Buscar un producto</w:t>
+            </w:r>
+          </w:p>
+        </w:tc>
+        <w:tc>
+          <w:tcPr>
+            <w:tcW w:w="4335" w:type="dxa"/>
+          </w:tcPr>
+          <w:p>
+            <w:pPr>
+              <w:jc w:val="both"/>
+              <w:rPr>
+                <w:rFonts w:ascii="Arial" w:hAnsi="Arial" w:cs="Arial"/>
+                <w:sz w:val="24"/>
+                <w:szCs w:val="24"/>
+                <w:lang w:val="es-MX"/>
+              </w:rPr>
+            </w:pPr>
+            <w:r>
+              <w:rPr>
+                <w:rFonts w:ascii="Arial" w:hAnsi="Arial" w:cs="Arial"/>
+                <w:sz w:val="24"/>
+                <w:szCs w:val="24"/>
+                <w:lang w:val="es-MX"/>
+              </w:rPr>
+              <w:t>Este proceso permite al usuario buscar un producto de la tienda.</w:t>
+            </w:r>
+          </w:p>
+          <w:p>
+            <w:pPr>
+              <w:jc w:val="both"/>
+              <w:rPr>
+                <w:rFonts w:ascii="Arial" w:hAnsi="Arial" w:cs="Arial"/>
+                <w:sz w:val="24"/>
+                <w:szCs w:val="24"/>
+                <w:lang w:val="es-MX"/>
+              </w:rPr>
+            </w:pPr>
+            <w:r>
+              <w:rPr>
+                <w:rFonts w:ascii="Arial" w:hAnsi="Arial" w:cs="Arial"/>
+                <w:sz w:val="24"/>
+                <w:szCs w:val="24"/>
+                <w:lang w:val="es-MX"/>
+              </w:rPr>
+              <w:t>Pasos:</w:t>
+            </w:r>
+          </w:p>
+          <w:p>
+            <w:pPr>
+              <w:pStyle w:val="Prrafodelista"/>
+              <w:numPr>
+                <w:ilvl w:val="0"/>
+                <w:numId w:val="1"/>
+              </w:numPr>
+              <w:jc w:val="both"/>
+              <w:rPr>
+                <w:rFonts w:ascii="Arial" w:hAnsi="Arial" w:cs="Arial"/>
+                <w:sz w:val="24"/>
+                <w:szCs w:val="24"/>
+                <w:lang w:val="es-MX"/>
+              </w:rPr>
+            </w:pPr>
+            <w:r>
+              <w:rPr>
+                <w:rFonts w:ascii="Arial" w:hAnsi="Arial" w:cs="Arial"/>
+                <w:sz w:val="24"/>
+                <w:szCs w:val="24"/>
+                <w:lang w:val="es-MX"/>
+              </w:rPr>
+              <w:t>El usuario introducirá el nombre del producto, esto será manejado por palabras claves que tendrá el producto o la categoría del producto</w:t>
+            </w:r>
+          </w:p>
+          <w:p>
+            <w:pPr>
+              <w:pStyle w:val="Prrafodelista"/>
+              <w:numPr>
+                <w:ilvl w:val="0"/>
+                <w:numId w:val="1"/>
+              </w:numPr>
+              <w:jc w:val="both"/>
+              <w:rPr>
+                <w:rFonts w:ascii="Arial" w:hAnsi="Arial" w:cs="Arial"/>
+                <w:sz w:val="24"/>
+                <w:szCs w:val="24"/>
+                <w:lang w:val="es-MX"/>
+              </w:rPr>
+            </w:pPr>
+            <w:r>
+              <w:rPr>
+                <w:rFonts w:ascii="Arial" w:hAnsi="Arial" w:cs="Arial"/>
+                <w:sz w:val="24"/>
+                <w:szCs w:val="24"/>
+                <w:lang w:val="es-MX"/>
+              </w:rPr>
+              <w:t>El usuario podrá buscar si hay productos en bodega o no.</w:t>
+            </w:r>
+          </w:p>
+          <w:p>
+            <w:pPr>
+              <w:pStyle w:val="Prrafodelista"/>
+              <w:numPr>
+                <w:ilvl w:val="0"/>
+                <w:numId w:val="1"/>
+              </w:numPr>
+              <w:jc w:val="both"/>
+              <w:rPr>
+                <w:rFonts w:ascii="Arial" w:hAnsi="Arial" w:cs="Arial"/>
+                <w:sz w:val="24"/>
+                <w:szCs w:val="24"/>
+                <w:lang w:val="es-MX"/>
+              </w:rPr>
+            </w:pPr>
+            <w:r>
+              <w:rPr>
+                <w:rFonts w:ascii="Arial" w:hAnsi="Arial" w:cs="Arial"/>
+                <w:sz w:val="24"/>
+                <w:szCs w:val="24"/>
+                <w:lang w:val="es-MX"/>
+              </w:rPr>
+              <w:t>El usuario podrá guardar el ID del producto</w:t>
+            </w:r>
           </w:p>
         </w:tc>
       </w:tr>
       <w:tr>
         <w:tc>
           <w:tcPr>
-            <w:tcW w:w="1555" w:type="dxa"/>
-          </w:tcPr>
-          <w:p>
-            <w:pPr>
-              <w:jc w:val="both"/>
-              <w:rPr>
-                <w:sz w:val="32"/>
-                <w:szCs w:val="32"/>
-                <w:lang w:val="es-MX"/>
-              </w:rPr>
-            </w:pPr>
-          </w:p>
-        </w:tc>
-        <w:tc>
-          <w:tcPr>
-            <w:tcW w:w="2693" w:type="dxa"/>
-          </w:tcPr>
-          <w:p>
-            <w:pPr>
-              <w:jc w:val="both"/>
-              <w:rPr>
-                <w:sz w:val="32"/>
-                <w:szCs w:val="32"/>
-                <w:lang w:val="es-MX"/>
-              </w:rPr>
-            </w:pPr>
-          </w:p>
-        </w:tc>
-        <w:tc>
-          <w:tcPr>
-            <w:tcW w:w="4580" w:type="dxa"/>
-          </w:tcPr>
-          <w:p>
-            <w:pPr>
-              <w:jc w:val="both"/>
-              <w:rPr>
-                <w:sz w:val="32"/>
-                <w:szCs w:val="32"/>
-                <w:lang w:val="es-MX"/>
-              </w:rPr>
-            </w:pPr>
+            <w:tcW w:w="1898" w:type="dxa"/>
+          </w:tcPr>
+          <w:p>
+            <w:pPr>
+              <w:jc w:val="both"/>
+              <w:rPr>
+                <w:rFonts w:ascii="Arial" w:hAnsi="Arial" w:cs="Arial"/>
+                <w:sz w:val="24"/>
+                <w:szCs w:val="24"/>
+                <w:lang w:val="es-MX"/>
+              </w:rPr>
+            </w:pPr>
+            <w:r>
+              <w:rPr>
+                <w:rFonts w:ascii="Arial" w:hAnsi="Arial" w:cs="Arial"/>
+                <w:sz w:val="24"/>
+                <w:szCs w:val="24"/>
+                <w:lang w:val="es-MX"/>
+              </w:rPr>
+              <w:t>List_v1</w:t>
+            </w:r>
+          </w:p>
+        </w:tc>
+        <w:tc>
+          <w:tcPr>
+            <w:tcW w:w="2595" w:type="dxa"/>
+          </w:tcPr>
+          <w:p>
+            <w:pPr>
+              <w:jc w:val="both"/>
+              <w:rPr>
+                <w:rFonts w:ascii="Arial" w:hAnsi="Arial" w:cs="Arial"/>
+                <w:sz w:val="24"/>
+                <w:szCs w:val="24"/>
+                <w:lang w:val="es-MX"/>
+              </w:rPr>
+            </w:pPr>
+            <w:r>
+              <w:rPr>
+                <w:rFonts w:ascii="Arial" w:hAnsi="Arial" w:cs="Arial"/>
+                <w:sz w:val="24"/>
+                <w:szCs w:val="24"/>
+                <w:lang w:val="es-MX"/>
+              </w:rPr>
+              <w:t xml:space="preserve">Agregar a la lista de deseos </w:t>
+            </w:r>
+          </w:p>
+        </w:tc>
+        <w:tc>
+          <w:tcPr>
+            <w:tcW w:w="4335" w:type="dxa"/>
+          </w:tcPr>
+          <w:p>
+            <w:pPr>
+              <w:jc w:val="both"/>
+              <w:rPr>
+                <w:rFonts w:ascii="Arial" w:hAnsi="Arial" w:cs="Arial"/>
+                <w:sz w:val="24"/>
+                <w:szCs w:val="24"/>
+                <w:lang w:val="es-MX"/>
+              </w:rPr>
+            </w:pPr>
+            <w:r>
+              <w:rPr>
+                <w:rFonts w:ascii="Arial" w:hAnsi="Arial" w:cs="Arial"/>
+                <w:sz w:val="24"/>
+                <w:szCs w:val="24"/>
+                <w:lang w:val="es-MX"/>
+              </w:rPr>
+              <w:t>Este proceso permite al usuario agregar a una lista para poder apartar productos que él vaya buscando y en un futuro comprar.</w:t>
+            </w:r>
+          </w:p>
+          <w:p>
+            <w:pPr>
+              <w:jc w:val="both"/>
+              <w:rPr>
+                <w:rFonts w:ascii="Arial" w:hAnsi="Arial" w:cs="Arial"/>
+                <w:sz w:val="24"/>
+                <w:szCs w:val="24"/>
+                <w:lang w:val="es-MX"/>
+              </w:rPr>
+            </w:pPr>
+            <w:r>
+              <w:rPr>
+                <w:rFonts w:ascii="Arial" w:hAnsi="Arial" w:cs="Arial"/>
+                <w:sz w:val="24"/>
+                <w:szCs w:val="24"/>
+                <w:lang w:val="es-MX"/>
+              </w:rPr>
+              <w:t>Pasos:</w:t>
+            </w:r>
+          </w:p>
+          <w:p>
+            <w:pPr>
+              <w:pStyle w:val="Prrafodelista"/>
+              <w:numPr>
+                <w:ilvl w:val="0"/>
+                <w:numId w:val="2"/>
+              </w:numPr>
+              <w:jc w:val="both"/>
+              <w:rPr>
+                <w:rFonts w:ascii="Arial" w:hAnsi="Arial" w:cs="Arial"/>
+                <w:sz w:val="24"/>
+                <w:szCs w:val="24"/>
+                <w:lang w:val="es-MX"/>
+              </w:rPr>
+            </w:pPr>
+            <w:r>
+              <w:rPr>
+                <w:rFonts w:ascii="Arial" w:hAnsi="Arial" w:cs="Arial"/>
+                <w:sz w:val="24"/>
+                <w:szCs w:val="24"/>
+                <w:lang w:val="es-MX"/>
+              </w:rPr>
+              <w:t>El usuario tendrá que buscar un producto que le sea interesante.</w:t>
+            </w:r>
+          </w:p>
+          <w:p>
+            <w:pPr>
+              <w:pStyle w:val="Prrafodelista"/>
+              <w:numPr>
+                <w:ilvl w:val="0"/>
+                <w:numId w:val="2"/>
+              </w:numPr>
+              <w:jc w:val="both"/>
+              <w:rPr>
+                <w:rFonts w:ascii="Arial" w:hAnsi="Arial" w:cs="Arial"/>
+                <w:sz w:val="24"/>
+                <w:szCs w:val="24"/>
+                <w:lang w:val="es-MX"/>
+              </w:rPr>
+            </w:pPr>
+            <w:r>
+              <w:rPr>
+                <w:rFonts w:ascii="Arial" w:hAnsi="Arial" w:cs="Arial"/>
+                <w:sz w:val="24"/>
+                <w:szCs w:val="24"/>
+                <w:lang w:val="es-MX"/>
+              </w:rPr>
+              <w:t>El usuario tendrá que anotar la tienda en la cual vio el producto.</w:t>
+            </w:r>
+          </w:p>
+          <w:p>
+            <w:pPr>
+              <w:pStyle w:val="Prrafodelista"/>
+              <w:numPr>
+                <w:ilvl w:val="0"/>
+                <w:numId w:val="2"/>
+              </w:numPr>
+              <w:jc w:val="both"/>
+              <w:rPr>
+                <w:rFonts w:ascii="Arial" w:hAnsi="Arial" w:cs="Arial"/>
+                <w:sz w:val="24"/>
+                <w:szCs w:val="24"/>
+                <w:lang w:val="es-MX"/>
+              </w:rPr>
+            </w:pPr>
+            <w:r>
+              <w:rPr>
+                <w:rFonts w:ascii="Arial" w:hAnsi="Arial" w:cs="Arial"/>
+                <w:sz w:val="24"/>
+                <w:szCs w:val="24"/>
+                <w:lang w:val="es-MX"/>
+              </w:rPr>
+              <w:t>El usuario a la hora de hacer la compra tendrá que volver a checar si el producto esta aun en bodega o no</w:t>
+            </w:r>
           </w:p>
         </w:tc>
       </w:tr>
       <w:tr>
         <w:tc>
           <w:tcPr>
-            <w:tcW w:w="1555" w:type="dxa"/>
-          </w:tcPr>
-          <w:p>
-            <w:pPr>
-              <w:jc w:val="both"/>
-              <w:rPr>
-                <w:sz w:val="32"/>
-                <w:szCs w:val="32"/>
-                <w:lang w:val="es-MX"/>
-              </w:rPr>
-            </w:pPr>
-          </w:p>
-        </w:tc>
-        <w:tc>
-          <w:tcPr>
-            <w:tcW w:w="2693" w:type="dxa"/>
-          </w:tcPr>
-          <w:p>
-            <w:pPr>
-              <w:jc w:val="both"/>
-              <w:rPr>
-                <w:sz w:val="32"/>
-                <w:szCs w:val="32"/>
-                <w:lang w:val="es-MX"/>
-              </w:rPr>
-            </w:pPr>
-          </w:p>
-        </w:tc>
-        <w:tc>
-          <w:tcPr>
-            <w:tcW w:w="4580" w:type="dxa"/>
-          </w:tcPr>
-          <w:p>
-            <w:pPr>
-              <w:jc w:val="both"/>
-              <w:rPr>
-                <w:sz w:val="32"/>
-                <w:szCs w:val="32"/>
-                <w:lang w:val="es-MX"/>
-              </w:rPr>
-            </w:pPr>
+            <w:tcW w:w="1898" w:type="dxa"/>
+          </w:tcPr>
+          <w:p>
+            <w:pPr>
+              <w:jc w:val="both"/>
+              <w:rPr>
+                <w:rFonts w:ascii="Arial" w:hAnsi="Arial" w:cs="Arial"/>
+                <w:sz w:val="24"/>
+                <w:szCs w:val="24"/>
+                <w:lang w:val="es-MX"/>
+              </w:rPr>
+            </w:pPr>
+            <w:r>
+              <w:rPr>
+                <w:rFonts w:ascii="Arial" w:hAnsi="Arial" w:cs="Arial"/>
+                <w:sz w:val="24"/>
+                <w:szCs w:val="24"/>
+                <w:lang w:val="es-MX"/>
+              </w:rPr>
+              <w:t>Cat_v1</w:t>
+            </w:r>
+          </w:p>
+        </w:tc>
+        <w:tc>
+          <w:tcPr>
+            <w:tcW w:w="2595" w:type="dxa"/>
+          </w:tcPr>
+          <w:p>
+            <w:pPr>
+              <w:jc w:val="both"/>
+              <w:rPr>
+                <w:rFonts w:ascii="Arial" w:hAnsi="Arial" w:cs="Arial"/>
+                <w:sz w:val="24"/>
+                <w:szCs w:val="24"/>
+                <w:lang w:val="es-MX"/>
+              </w:rPr>
+            </w:pPr>
+            <w:r>
+              <w:rPr>
+                <w:rFonts w:ascii="Arial" w:hAnsi="Arial" w:cs="Arial"/>
+                <w:sz w:val="24"/>
+                <w:szCs w:val="24"/>
+                <w:lang w:val="es-MX"/>
+              </w:rPr>
+              <w:t>Categorías de los productos</w:t>
+            </w:r>
+          </w:p>
+        </w:tc>
+        <w:tc>
+          <w:tcPr>
+            <w:tcW w:w="4335" w:type="dxa"/>
+          </w:tcPr>
+          <w:p>
+            <w:pPr>
+              <w:jc w:val="both"/>
+              <w:rPr>
+                <w:rFonts w:ascii="Arial" w:hAnsi="Arial" w:cs="Arial"/>
+                <w:sz w:val="24"/>
+                <w:szCs w:val="24"/>
+                <w:lang w:val="es-MX"/>
+              </w:rPr>
+            </w:pPr>
+            <w:r>
+              <w:rPr>
+                <w:rFonts w:ascii="Arial" w:hAnsi="Arial" w:cs="Arial"/>
+                <w:sz w:val="24"/>
+                <w:szCs w:val="24"/>
+                <w:lang w:val="es-MX"/>
+              </w:rPr>
+              <w:t>El Proceso permite al usuario, visitar diferentes categorías de juegos, accesorios, o peluches.</w:t>
+            </w:r>
+          </w:p>
+          <w:p>
+            <w:pPr>
+              <w:jc w:val="both"/>
+              <w:rPr>
+                <w:rFonts w:ascii="Arial" w:hAnsi="Arial" w:cs="Arial"/>
+                <w:sz w:val="24"/>
+                <w:szCs w:val="24"/>
+                <w:lang w:val="es-MX"/>
+              </w:rPr>
+            </w:pPr>
+            <w:r>
+              <w:rPr>
+                <w:rFonts w:ascii="Arial" w:hAnsi="Arial" w:cs="Arial"/>
+                <w:sz w:val="24"/>
+                <w:szCs w:val="24"/>
+                <w:lang w:val="es-MX"/>
+              </w:rPr>
+              <w:t xml:space="preserve">Pasos: </w:t>
+            </w:r>
+          </w:p>
+          <w:p>
+            <w:pPr>
+              <w:pStyle w:val="Prrafodelista"/>
+              <w:numPr>
+                <w:ilvl w:val="0"/>
+                <w:numId w:val="3"/>
+              </w:numPr>
+              <w:jc w:val="both"/>
+              <w:rPr>
+                <w:rFonts w:ascii="Arial" w:hAnsi="Arial" w:cs="Arial"/>
+                <w:sz w:val="24"/>
+                <w:szCs w:val="24"/>
+                <w:lang w:val="es-MX"/>
+              </w:rPr>
+            </w:pPr>
+            <w:r>
+              <w:rPr>
+                <w:rFonts w:ascii="Arial" w:hAnsi="Arial" w:cs="Arial"/>
+                <w:sz w:val="24"/>
+                <w:szCs w:val="24"/>
+                <w:lang w:val="es-MX"/>
+              </w:rPr>
+              <w:t>El usuario tendría que ver cada categoría de la tienda.</w:t>
+            </w:r>
+          </w:p>
+          <w:p>
+            <w:pPr>
+              <w:pStyle w:val="Prrafodelista"/>
+              <w:numPr>
+                <w:ilvl w:val="0"/>
+                <w:numId w:val="3"/>
+              </w:numPr>
+              <w:jc w:val="both"/>
+              <w:rPr>
+                <w:rFonts w:ascii="Arial" w:hAnsi="Arial" w:cs="Arial"/>
+                <w:sz w:val="24"/>
+                <w:szCs w:val="24"/>
+                <w:lang w:val="es-MX"/>
+              </w:rPr>
+            </w:pPr>
+            <w:r>
+              <w:rPr>
+                <w:rFonts w:ascii="Arial" w:hAnsi="Arial" w:cs="Arial"/>
+                <w:sz w:val="24"/>
+                <w:szCs w:val="24"/>
+                <w:lang w:val="es-MX"/>
+              </w:rPr>
+              <w:t>Poder ver cada categoría ordenada en cada uno del estante.</w:t>
+            </w:r>
+          </w:p>
+          <w:p>
+            <w:pPr>
+              <w:pStyle w:val="Prrafodelista"/>
+              <w:numPr>
+                <w:ilvl w:val="0"/>
+                <w:numId w:val="3"/>
+              </w:numPr>
+              <w:jc w:val="both"/>
+              <w:rPr>
+                <w:rFonts w:ascii="Arial" w:hAnsi="Arial" w:cs="Arial"/>
+                <w:sz w:val="24"/>
+                <w:szCs w:val="24"/>
+                <w:lang w:val="es-MX"/>
+              </w:rPr>
+            </w:pPr>
+            <w:r>
+              <w:rPr>
+                <w:rFonts w:ascii="Arial" w:hAnsi="Arial" w:cs="Arial"/>
+                <w:sz w:val="24"/>
+                <w:szCs w:val="24"/>
+                <w:lang w:val="es-MX"/>
+              </w:rPr>
+              <w:t>El usuario podrá encontrar de manera más fácil del producto que desea comprar</w:t>
+            </w:r>
           </w:p>
         </w:tc>
       </w:tr>
       <w:tr>
         <w:tc>
           <w:tcPr>
-            <w:tcW w:w="1555" w:type="dxa"/>
-          </w:tcPr>
-          <w:p>
-            <w:pPr>
-              <w:jc w:val="both"/>
-              <w:rPr>
-                <w:sz w:val="32"/>
-                <w:szCs w:val="32"/>
-                <w:lang w:val="es-MX"/>
-              </w:rPr>
-            </w:pPr>
-          </w:p>
-        </w:tc>
-        <w:tc>
-          <w:tcPr>
-            <w:tcW w:w="2693" w:type="dxa"/>
-          </w:tcPr>
-          <w:p>
-            <w:pPr>
-              <w:jc w:val="both"/>
-              <w:rPr>
-                <w:sz w:val="32"/>
-                <w:szCs w:val="32"/>
-                <w:lang w:val="es-MX"/>
-              </w:rPr>
-            </w:pPr>
-          </w:p>
-        </w:tc>
-        <w:tc>
-          <w:tcPr>
-            <w:tcW w:w="4580" w:type="dxa"/>
-          </w:tcPr>
-          <w:p>
-            <w:pPr>
-              <w:jc w:val="both"/>
-              <w:rPr>
-                <w:sz w:val="32"/>
-                <w:szCs w:val="32"/>
-                <w:lang w:val="es-MX"/>
-              </w:rPr>
-            </w:pPr>
+            <w:tcW w:w="1898" w:type="dxa"/>
+          </w:tcPr>
+          <w:p>
+            <w:pPr>
+              <w:jc w:val="both"/>
+              <w:rPr>
+                <w:rFonts w:ascii="Arial" w:hAnsi="Arial" w:cs="Arial"/>
+                <w:sz w:val="24"/>
+                <w:szCs w:val="24"/>
+                <w:lang w:val="es-MX"/>
+              </w:rPr>
+            </w:pPr>
+            <w:r>
+              <w:rPr>
+                <w:rFonts w:ascii="Arial" w:hAnsi="Arial" w:cs="Arial"/>
+                <w:sz w:val="24"/>
+                <w:szCs w:val="24"/>
+                <w:lang w:val="es-MX"/>
+              </w:rPr>
+              <w:t>Pedidos_v1</w:t>
+            </w:r>
+          </w:p>
+        </w:tc>
+        <w:tc>
+          <w:tcPr>
+            <w:tcW w:w="2595" w:type="dxa"/>
+          </w:tcPr>
+          <w:p>
+            <w:pPr>
+              <w:jc w:val="both"/>
+              <w:rPr>
+                <w:rFonts w:ascii="Arial" w:hAnsi="Arial" w:cs="Arial"/>
+                <w:sz w:val="24"/>
+                <w:szCs w:val="24"/>
+                <w:lang w:val="es-MX"/>
+              </w:rPr>
+            </w:pPr>
+            <w:r>
+              <w:rPr>
+                <w:rFonts w:ascii="Arial" w:hAnsi="Arial" w:cs="Arial"/>
+                <w:sz w:val="24"/>
+                <w:szCs w:val="24"/>
+                <w:lang w:val="es-MX"/>
+              </w:rPr>
+              <w:t xml:space="preserve">Realizar un pedido </w:t>
+            </w:r>
+          </w:p>
+        </w:tc>
+        <w:tc>
+          <w:tcPr>
+            <w:tcW w:w="4335" w:type="dxa"/>
+          </w:tcPr>
+          <w:p>
+            <w:pPr>
+              <w:jc w:val="both"/>
+              <w:rPr>
+                <w:rFonts w:ascii="Arial" w:hAnsi="Arial" w:cs="Arial"/>
+                <w:sz w:val="24"/>
+                <w:szCs w:val="24"/>
+                <w:lang w:val="es-MX"/>
+              </w:rPr>
+            </w:pPr>
+            <w:r>
+              <w:rPr>
+                <w:rFonts w:ascii="Arial" w:hAnsi="Arial" w:cs="Arial"/>
+                <w:sz w:val="24"/>
+                <w:szCs w:val="24"/>
+                <w:lang w:val="es-MX"/>
+              </w:rPr>
+              <w:t xml:space="preserve">El procesos permite al usuario apartar un producto por pedido para que se le </w:t>
+            </w:r>
+            <w:r>
+              <w:rPr>
+                <w:rFonts w:ascii="Arial" w:hAnsi="Arial" w:cs="Arial"/>
+                <w:sz w:val="24"/>
+                <w:szCs w:val="24"/>
+                <w:lang w:val="es-MX"/>
+              </w:rPr>
+              <w:lastRenderedPageBreak/>
+              <w:t>haga la venta, y se haga la entrega en tienda o a domicilio</w:t>
+            </w:r>
+          </w:p>
+          <w:p>
+            <w:pPr>
+              <w:jc w:val="both"/>
+              <w:rPr>
+                <w:rFonts w:ascii="Arial" w:hAnsi="Arial" w:cs="Arial"/>
+                <w:sz w:val="24"/>
+                <w:szCs w:val="24"/>
+                <w:lang w:val="es-MX"/>
+              </w:rPr>
+            </w:pPr>
+            <w:r>
+              <w:rPr>
+                <w:rFonts w:ascii="Arial" w:hAnsi="Arial" w:cs="Arial"/>
+                <w:sz w:val="24"/>
+                <w:szCs w:val="24"/>
+                <w:lang w:val="es-MX"/>
+              </w:rPr>
+              <w:t>Pasos:</w:t>
+            </w:r>
+          </w:p>
+          <w:p>
+            <w:pPr>
+              <w:pStyle w:val="Prrafodelista"/>
+              <w:numPr>
+                <w:ilvl w:val="0"/>
+                <w:numId w:val="4"/>
+              </w:numPr>
+              <w:jc w:val="both"/>
+              <w:rPr>
+                <w:rFonts w:ascii="Arial" w:hAnsi="Arial" w:cs="Arial"/>
+                <w:sz w:val="24"/>
+                <w:szCs w:val="24"/>
+                <w:lang w:val="es-MX"/>
+              </w:rPr>
+            </w:pPr>
+            <w:r>
+              <w:rPr>
+                <w:rFonts w:ascii="Arial" w:hAnsi="Arial" w:cs="Arial"/>
+                <w:sz w:val="24"/>
+                <w:szCs w:val="24"/>
+                <w:lang w:val="es-MX"/>
+              </w:rPr>
+              <w:t>El usuario tendría que ir a tienda para poder realizar la compra de un producto</w:t>
+            </w:r>
+          </w:p>
+          <w:p>
+            <w:pPr>
+              <w:pStyle w:val="Prrafodelista"/>
+              <w:numPr>
+                <w:ilvl w:val="0"/>
+                <w:numId w:val="4"/>
+              </w:numPr>
+              <w:jc w:val="both"/>
+              <w:rPr>
+                <w:rFonts w:ascii="Arial" w:hAnsi="Arial" w:cs="Arial"/>
+                <w:sz w:val="24"/>
+                <w:szCs w:val="24"/>
+                <w:lang w:val="es-MX"/>
+              </w:rPr>
+            </w:pPr>
+            <w:r>
+              <w:rPr>
+                <w:rFonts w:ascii="Arial" w:hAnsi="Arial" w:cs="Arial"/>
+                <w:sz w:val="24"/>
+                <w:szCs w:val="24"/>
+                <w:lang w:val="es-MX"/>
+              </w:rPr>
+              <w:t>El usuario tendría que ir a caja para realizar el pago</w:t>
+            </w:r>
+          </w:p>
+          <w:p>
+            <w:pPr>
+              <w:pStyle w:val="Prrafodelista"/>
+              <w:numPr>
+                <w:ilvl w:val="0"/>
+                <w:numId w:val="4"/>
+              </w:numPr>
+              <w:jc w:val="both"/>
+              <w:rPr>
+                <w:rFonts w:ascii="Arial" w:hAnsi="Arial" w:cs="Arial"/>
+                <w:sz w:val="24"/>
+                <w:szCs w:val="24"/>
+                <w:lang w:val="es-MX"/>
+              </w:rPr>
+            </w:pPr>
+            <w:r>
+              <w:rPr>
+                <w:rFonts w:ascii="Arial" w:hAnsi="Arial" w:cs="Arial"/>
+                <w:sz w:val="24"/>
+                <w:szCs w:val="24"/>
+                <w:lang w:val="es-MX"/>
+              </w:rPr>
+              <w:t>El vendedor tendría que verificar si hay productos en bodega</w:t>
+            </w:r>
+          </w:p>
+          <w:p>
+            <w:pPr>
+              <w:pStyle w:val="Prrafodelista"/>
+              <w:numPr>
+                <w:ilvl w:val="0"/>
+                <w:numId w:val="4"/>
+              </w:numPr>
+              <w:jc w:val="both"/>
+              <w:rPr>
+                <w:rFonts w:ascii="Arial" w:hAnsi="Arial" w:cs="Arial"/>
+                <w:sz w:val="24"/>
+                <w:szCs w:val="24"/>
+                <w:lang w:val="es-MX"/>
+              </w:rPr>
+            </w:pPr>
+            <w:r>
+              <w:rPr>
+                <w:rFonts w:ascii="Arial" w:hAnsi="Arial" w:cs="Arial"/>
+                <w:sz w:val="24"/>
+                <w:szCs w:val="24"/>
+                <w:lang w:val="es-MX"/>
+              </w:rPr>
+              <w:t>El usuario tendría que elegir entre una entrega en tienda o una entrega a su domicilio.</w:t>
+            </w:r>
           </w:p>
         </w:tc>
       </w:tr>
       <w:tr>
         <w:tc>
           <w:tcPr>
-            <w:tcW w:w="1555" w:type="dxa"/>
-          </w:tcPr>
-          <w:p>
-            <w:pPr>
-              <w:jc w:val="both"/>
-              <w:rPr>
-                <w:sz w:val="32"/>
-                <w:szCs w:val="32"/>
-                <w:lang w:val="es-MX"/>
-              </w:rPr>
-            </w:pPr>
-          </w:p>
-        </w:tc>
-        <w:tc>
-          <w:tcPr>
-            <w:tcW w:w="2693" w:type="dxa"/>
-          </w:tcPr>
-          <w:p>
-            <w:pPr>
-              <w:jc w:val="both"/>
-              <w:rPr>
-                <w:sz w:val="32"/>
-                <w:szCs w:val="32"/>
-                <w:lang w:val="es-MX"/>
-              </w:rPr>
-            </w:pPr>
-          </w:p>
-        </w:tc>
-        <w:tc>
-          <w:tcPr>
-            <w:tcW w:w="4580" w:type="dxa"/>
-          </w:tcPr>
-          <w:p>
-            <w:pPr>
-              <w:jc w:val="both"/>
-              <w:rPr>
-                <w:sz w:val="32"/>
-                <w:szCs w:val="32"/>
-                <w:lang w:val="es-MX"/>
-              </w:rPr>
-            </w:pPr>
+            <w:tcW w:w="1898" w:type="dxa"/>
+          </w:tcPr>
+          <w:p>
+            <w:pPr>
+              <w:jc w:val="both"/>
+              <w:rPr>
+                <w:rFonts w:ascii="Arial" w:hAnsi="Arial" w:cs="Arial"/>
+                <w:sz w:val="24"/>
+                <w:szCs w:val="24"/>
+                <w:lang w:val="es-MX"/>
+              </w:rPr>
+            </w:pPr>
+            <w:r>
+              <w:rPr>
+                <w:rFonts w:ascii="Arial" w:hAnsi="Arial" w:cs="Arial"/>
+                <w:sz w:val="24"/>
+                <w:szCs w:val="24"/>
+                <w:lang w:val="es-MX"/>
+              </w:rPr>
+              <w:lastRenderedPageBreak/>
+              <w:t>Shoppiog_v1</w:t>
+            </w:r>
+          </w:p>
+        </w:tc>
+        <w:tc>
+          <w:tcPr>
+            <w:tcW w:w="2595" w:type="dxa"/>
+          </w:tcPr>
+          <w:p>
+            <w:pPr>
+              <w:jc w:val="both"/>
+              <w:rPr>
+                <w:rFonts w:ascii="Arial" w:hAnsi="Arial" w:cs="Arial"/>
+                <w:sz w:val="24"/>
+                <w:szCs w:val="24"/>
+                <w:lang w:val="es-MX"/>
+              </w:rPr>
+            </w:pPr>
+            <w:r>
+              <w:rPr>
+                <w:rFonts w:ascii="Arial" w:hAnsi="Arial" w:cs="Arial"/>
+                <w:sz w:val="24"/>
+                <w:szCs w:val="24"/>
+                <w:lang w:val="es-MX"/>
+              </w:rPr>
+              <w:t>Carrito de compras</w:t>
+            </w:r>
+          </w:p>
+        </w:tc>
+        <w:tc>
+          <w:tcPr>
+            <w:tcW w:w="4335" w:type="dxa"/>
+          </w:tcPr>
+          <w:p>
+            <w:pPr>
+              <w:jc w:val="both"/>
+              <w:rPr>
+                <w:rFonts w:ascii="Arial" w:hAnsi="Arial" w:cs="Arial"/>
+                <w:sz w:val="24"/>
+                <w:szCs w:val="24"/>
+                <w:lang w:val="es-MX"/>
+              </w:rPr>
+            </w:pPr>
+            <w:r>
+              <w:rPr>
+                <w:rFonts w:ascii="Arial" w:hAnsi="Arial" w:cs="Arial"/>
+                <w:sz w:val="24"/>
+                <w:szCs w:val="24"/>
+                <w:lang w:val="es-MX"/>
+              </w:rPr>
+              <w:t xml:space="preserve">El usuario podrá saber el precio total antes de realizar la compra final </w:t>
+            </w:r>
+          </w:p>
+          <w:p>
+            <w:pPr>
+              <w:jc w:val="both"/>
+              <w:rPr>
+                <w:rFonts w:ascii="Arial" w:hAnsi="Arial" w:cs="Arial"/>
+                <w:sz w:val="24"/>
+                <w:szCs w:val="24"/>
+                <w:lang w:val="es-MX"/>
+              </w:rPr>
+            </w:pPr>
+            <w:r>
+              <w:rPr>
+                <w:rFonts w:ascii="Arial" w:hAnsi="Arial" w:cs="Arial"/>
+                <w:sz w:val="24"/>
+                <w:szCs w:val="24"/>
+                <w:lang w:val="es-MX"/>
+              </w:rPr>
+              <w:t>Pasos:</w:t>
+            </w:r>
+          </w:p>
+          <w:p>
+            <w:pPr>
+              <w:pStyle w:val="Prrafodelista"/>
+              <w:numPr>
+                <w:ilvl w:val="0"/>
+                <w:numId w:val="5"/>
+              </w:numPr>
+              <w:jc w:val="both"/>
+              <w:rPr>
+                <w:rFonts w:ascii="Arial" w:hAnsi="Arial" w:cs="Arial"/>
+                <w:sz w:val="24"/>
+                <w:szCs w:val="24"/>
+                <w:lang w:val="es-MX"/>
+              </w:rPr>
+            </w:pPr>
+            <w:r>
+              <w:rPr>
+                <w:rFonts w:ascii="Arial" w:hAnsi="Arial" w:cs="Arial"/>
+                <w:sz w:val="24"/>
+                <w:szCs w:val="24"/>
+                <w:lang w:val="es-MX"/>
+              </w:rPr>
+              <w:t xml:space="preserve">El usuario tendrá que sumar todos los precios de sus productos que desea comprar </w:t>
+            </w:r>
+          </w:p>
+          <w:p>
+            <w:pPr>
+              <w:pStyle w:val="Prrafodelista"/>
+              <w:numPr>
+                <w:ilvl w:val="0"/>
+                <w:numId w:val="5"/>
+              </w:numPr>
+              <w:jc w:val="both"/>
+              <w:rPr>
+                <w:rFonts w:ascii="Arial" w:hAnsi="Arial" w:cs="Arial"/>
+                <w:sz w:val="24"/>
+                <w:szCs w:val="24"/>
+                <w:lang w:val="es-MX"/>
+              </w:rPr>
+            </w:pPr>
+            <w:r>
+              <w:rPr>
+                <w:rFonts w:ascii="Arial" w:hAnsi="Arial" w:cs="Arial"/>
+                <w:sz w:val="24"/>
+                <w:szCs w:val="24"/>
+                <w:lang w:val="es-MX"/>
+              </w:rPr>
+              <w:t xml:space="preserve">El usuario tendrá que ver si tiene el monto suficiente para realizar la compra </w:t>
+            </w:r>
           </w:p>
         </w:tc>
       </w:tr>
       <w:tr>
         <w:tc>
           <w:tcPr>
-            <w:tcW w:w="1555" w:type="dxa"/>
-          </w:tcPr>
-          <w:p>
-            <w:pPr>
-              <w:jc w:val="both"/>
-              <w:rPr>
-                <w:sz w:val="32"/>
-                <w:szCs w:val="32"/>
-                <w:lang w:val="es-MX"/>
-              </w:rPr>
-            </w:pPr>
-          </w:p>
-        </w:tc>
-        <w:tc>
-          <w:tcPr>
-            <w:tcW w:w="2693" w:type="dxa"/>
-          </w:tcPr>
-          <w:p>
-            <w:pPr>
-              <w:jc w:val="both"/>
-              <w:rPr>
-                <w:sz w:val="32"/>
-                <w:szCs w:val="32"/>
-                <w:lang w:val="es-MX"/>
-              </w:rPr>
-            </w:pPr>
-          </w:p>
-        </w:tc>
-        <w:tc>
-          <w:tcPr>
-            <w:tcW w:w="4580" w:type="dxa"/>
-          </w:tcPr>
-          <w:p>
-            <w:pPr>
-              <w:jc w:val="both"/>
-              <w:rPr>
-                <w:sz w:val="32"/>
-                <w:szCs w:val="32"/>
+            <w:tcW w:w="1898" w:type="dxa"/>
+          </w:tcPr>
+          <w:p>
+            <w:pPr>
+              <w:jc w:val="both"/>
+              <w:rPr>
+                <w:rFonts w:ascii="Arial" w:hAnsi="Arial" w:cs="Arial"/>
+                <w:sz w:val="24"/>
+                <w:szCs w:val="24"/>
+                <w:lang w:val="es-MX"/>
+              </w:rPr>
+            </w:pPr>
+            <w:r>
+              <w:rPr>
+                <w:rFonts w:ascii="Arial" w:hAnsi="Arial" w:cs="Arial"/>
+                <w:sz w:val="24"/>
+                <w:szCs w:val="24"/>
+                <w:lang w:val="es-MX"/>
+              </w:rPr>
+              <w:t>Cuenta_v2</w:t>
+            </w:r>
+          </w:p>
+        </w:tc>
+        <w:tc>
+          <w:tcPr>
+            <w:tcW w:w="2595" w:type="dxa"/>
+          </w:tcPr>
+          <w:p>
+            <w:pPr>
+              <w:jc w:val="both"/>
+              <w:rPr>
+                <w:rFonts w:ascii="Arial" w:hAnsi="Arial" w:cs="Arial"/>
+                <w:sz w:val="24"/>
+                <w:szCs w:val="24"/>
+                <w:lang w:val="es-MX"/>
+              </w:rPr>
+            </w:pPr>
+            <w:r>
+              <w:rPr>
+                <w:rFonts w:ascii="Arial" w:hAnsi="Arial" w:cs="Arial"/>
+                <w:sz w:val="24"/>
+                <w:szCs w:val="24"/>
+                <w:lang w:val="es-MX"/>
+              </w:rPr>
+              <w:t>Cuenta de usuario</w:t>
+            </w:r>
+          </w:p>
+        </w:tc>
+        <w:tc>
+          <w:tcPr>
+            <w:tcW w:w="4335" w:type="dxa"/>
+          </w:tcPr>
+          <w:p>
+            <w:pPr>
+              <w:jc w:val="both"/>
+              <w:rPr>
+                <w:rFonts w:ascii="Arial" w:hAnsi="Arial" w:cs="Arial"/>
+                <w:sz w:val="24"/>
+                <w:szCs w:val="24"/>
+                <w:lang w:val="es-MX"/>
+              </w:rPr>
+            </w:pPr>
+            <w:r>
+              <w:rPr>
+                <w:rFonts w:ascii="Arial" w:hAnsi="Arial" w:cs="Arial"/>
+                <w:sz w:val="24"/>
+                <w:szCs w:val="24"/>
+                <w:lang w:val="es-MX"/>
+              </w:rPr>
+              <w:t>Poder tener una cuenta que facilite las compras, pedidos o sugerencias de los productos, también llevar un historial de todas las compras realizadas</w:t>
+            </w:r>
+          </w:p>
+          <w:p>
+            <w:pPr>
+              <w:jc w:val="both"/>
+              <w:rPr>
+                <w:rFonts w:ascii="Arial" w:hAnsi="Arial" w:cs="Arial"/>
+                <w:sz w:val="24"/>
+                <w:szCs w:val="24"/>
+                <w:lang w:val="es-MX"/>
+              </w:rPr>
+            </w:pPr>
+            <w:r>
+              <w:rPr>
+                <w:rFonts w:ascii="Arial" w:hAnsi="Arial" w:cs="Arial"/>
+                <w:sz w:val="24"/>
+                <w:szCs w:val="24"/>
+                <w:lang w:val="es-MX"/>
+              </w:rPr>
+              <w:t>Pasos:</w:t>
+            </w:r>
+          </w:p>
+          <w:p>
+            <w:pPr>
+              <w:pStyle w:val="Prrafodelista"/>
+              <w:numPr>
+                <w:ilvl w:val="0"/>
+                <w:numId w:val="6"/>
+              </w:numPr>
+              <w:jc w:val="both"/>
+              <w:rPr>
+                <w:rFonts w:ascii="Arial" w:hAnsi="Arial" w:cs="Arial"/>
+                <w:sz w:val="24"/>
+                <w:szCs w:val="24"/>
+                <w:lang w:val="es-MX"/>
+              </w:rPr>
+            </w:pPr>
+            <w:r>
+              <w:rPr>
+                <w:rFonts w:ascii="Arial" w:hAnsi="Arial" w:cs="Arial"/>
+                <w:sz w:val="24"/>
+                <w:szCs w:val="24"/>
+                <w:lang w:val="es-MX"/>
+              </w:rPr>
+              <w:t>El usuario tendría que realizar un pago por una membresía, o simplemente ser un cliente frecuente en la tienda que le agrade</w:t>
+            </w:r>
+          </w:p>
+          <w:p>
+            <w:pPr>
+              <w:pStyle w:val="Prrafodelista"/>
+              <w:numPr>
+                <w:ilvl w:val="0"/>
+                <w:numId w:val="6"/>
+              </w:numPr>
+              <w:jc w:val="both"/>
+              <w:rPr>
+                <w:rFonts w:ascii="Arial" w:hAnsi="Arial" w:cs="Arial"/>
+                <w:sz w:val="24"/>
+                <w:szCs w:val="24"/>
+                <w:lang w:val="es-MX"/>
+              </w:rPr>
+            </w:pPr>
+            <w:r>
+              <w:rPr>
+                <w:rFonts w:ascii="Arial" w:hAnsi="Arial" w:cs="Arial"/>
+                <w:sz w:val="24"/>
+                <w:szCs w:val="24"/>
+                <w:lang w:val="es-MX"/>
+              </w:rPr>
+              <w:t>El usuario tendrá que estar de acuerdo a las políticas de la empresa para poder tener su cuenta la cual le brindara muchas herramientas de ayuda, esto por medio de un trabajador de la empresa para firmar un contrato de privacidad de datos del cliente.</w:t>
+            </w:r>
+          </w:p>
+          <w:p>
+            <w:pPr>
+              <w:jc w:val="both"/>
+              <w:rPr>
+                <w:rFonts w:ascii="Arial" w:hAnsi="Arial" w:cs="Arial"/>
+                <w:sz w:val="24"/>
+                <w:szCs w:val="24"/>
                 <w:lang w:val="es-MX"/>
               </w:rPr>
             </w:pPr>
@@ -1259,47 +1837,341 @@
       <w:tr>
         <w:tc>
           <w:tcPr>
-            <w:tcW w:w="1555" w:type="dxa"/>
-          </w:tcPr>
-          <w:p>
-            <w:pPr>
-              <w:jc w:val="both"/>
-              <w:rPr>
-                <w:sz w:val="32"/>
-                <w:szCs w:val="32"/>
-                <w:lang w:val="es-MX"/>
-              </w:rPr>
-            </w:pPr>
-          </w:p>
-        </w:tc>
-        <w:tc>
-          <w:tcPr>
-            <w:tcW w:w="2693" w:type="dxa"/>
-          </w:tcPr>
-          <w:p>
-            <w:pPr>
-              <w:jc w:val="both"/>
-              <w:rPr>
-                <w:sz w:val="32"/>
-                <w:szCs w:val="32"/>
-                <w:lang w:val="es-MX"/>
-              </w:rPr>
-            </w:pPr>
-          </w:p>
-        </w:tc>
-        <w:tc>
-          <w:tcPr>
-            <w:tcW w:w="4580" w:type="dxa"/>
-          </w:tcPr>
-          <w:p>
-            <w:pPr>
-              <w:jc w:val="both"/>
-              <w:rPr>
-                <w:sz w:val="32"/>
-                <w:szCs w:val="32"/>
-                <w:lang w:val="es-MX"/>
-              </w:rPr>
-            </w:pPr>
+            <w:tcW w:w="1898" w:type="dxa"/>
+          </w:tcPr>
+          <w:p>
+            <w:pPr>
+              <w:jc w:val="both"/>
+              <w:rPr>
+                <w:rFonts w:ascii="Arial" w:hAnsi="Arial" w:cs="Arial"/>
+                <w:sz w:val="24"/>
+                <w:szCs w:val="24"/>
+                <w:lang w:val="es-MX"/>
+              </w:rPr>
+            </w:pPr>
+            <w:r>
+              <w:rPr>
+                <w:rFonts w:ascii="Arial" w:hAnsi="Arial" w:cs="Arial"/>
+                <w:sz w:val="24"/>
+                <w:szCs w:val="24"/>
+                <w:lang w:val="es-MX"/>
+              </w:rPr>
+              <w:t>Ateción_Cliente</w:t>
+            </w:r>
+          </w:p>
+        </w:tc>
+        <w:tc>
+          <w:tcPr>
+            <w:tcW w:w="2595" w:type="dxa"/>
+          </w:tcPr>
+          <w:p>
+            <w:pPr>
+              <w:jc w:val="both"/>
+              <w:rPr>
+                <w:rFonts w:ascii="Arial" w:hAnsi="Arial" w:cs="Arial"/>
+                <w:sz w:val="24"/>
+                <w:szCs w:val="24"/>
+                <w:lang w:val="es-MX"/>
+              </w:rPr>
+            </w:pPr>
+            <w:r>
+              <w:rPr>
+                <w:rFonts w:ascii="Arial" w:hAnsi="Arial" w:cs="Arial"/>
+                <w:sz w:val="24"/>
+                <w:szCs w:val="24"/>
+                <w:lang w:val="es-MX"/>
+              </w:rPr>
+              <w:t xml:space="preserve">Atención al cliente </w:t>
+            </w:r>
+          </w:p>
+        </w:tc>
+        <w:tc>
+          <w:tcPr>
+            <w:tcW w:w="4335" w:type="dxa"/>
+          </w:tcPr>
+          <w:p>
+            <w:pPr>
+              <w:jc w:val="both"/>
+              <w:rPr>
+                <w:rFonts w:ascii="Arial" w:hAnsi="Arial" w:cs="Arial"/>
+                <w:sz w:val="24"/>
+                <w:szCs w:val="24"/>
+                <w:lang w:val="es-MX"/>
+              </w:rPr>
+            </w:pPr>
+            <w:r>
+              <w:rPr>
+                <w:rFonts w:ascii="Arial" w:hAnsi="Arial" w:cs="Arial"/>
+                <w:sz w:val="24"/>
+                <w:szCs w:val="24"/>
+                <w:lang w:val="es-MX"/>
+              </w:rPr>
+              <w:t xml:space="preserve">Si el usuario, llega a tener algún error de compra o que el producto este dañado </w:t>
+            </w:r>
+          </w:p>
+          <w:p>
+            <w:pPr>
+              <w:jc w:val="both"/>
+              <w:rPr>
+                <w:rFonts w:ascii="Arial" w:hAnsi="Arial" w:cs="Arial"/>
+                <w:sz w:val="24"/>
+                <w:szCs w:val="24"/>
+                <w:lang w:val="es-MX"/>
+              </w:rPr>
+            </w:pPr>
+            <w:r>
+              <w:rPr>
+                <w:rFonts w:ascii="Arial" w:hAnsi="Arial" w:cs="Arial"/>
+                <w:sz w:val="24"/>
+                <w:szCs w:val="24"/>
+                <w:lang w:val="es-MX"/>
+              </w:rPr>
+              <w:lastRenderedPageBreak/>
+              <w:t>, el cliente podrá marcar a atención a clientes para llegar a un acuerdo, que solucione el problema de la compra</w:t>
+            </w:r>
+          </w:p>
+          <w:p>
+            <w:pPr>
+              <w:jc w:val="both"/>
+              <w:rPr>
+                <w:rFonts w:ascii="Arial" w:hAnsi="Arial" w:cs="Arial"/>
+                <w:sz w:val="24"/>
+                <w:szCs w:val="24"/>
+                <w:lang w:val="es-MX"/>
+              </w:rPr>
+            </w:pPr>
+            <w:r>
+              <w:rPr>
+                <w:rFonts w:ascii="Arial" w:hAnsi="Arial" w:cs="Arial"/>
+                <w:sz w:val="24"/>
+                <w:szCs w:val="24"/>
+                <w:lang w:val="es-MX"/>
+              </w:rPr>
+              <w:t>Pasos:</w:t>
+            </w:r>
+          </w:p>
+          <w:p>
+            <w:pPr>
+              <w:pStyle w:val="Prrafodelista"/>
+              <w:numPr>
+                <w:ilvl w:val="0"/>
+                <w:numId w:val="7"/>
+              </w:numPr>
+              <w:jc w:val="both"/>
+              <w:rPr>
+                <w:rFonts w:ascii="Arial" w:hAnsi="Arial" w:cs="Arial"/>
+                <w:sz w:val="24"/>
+                <w:szCs w:val="24"/>
+                <w:lang w:val="es-MX"/>
+              </w:rPr>
+            </w:pPr>
+            <w:r>
+              <w:rPr>
+                <w:rFonts w:ascii="Arial" w:hAnsi="Arial" w:cs="Arial"/>
+                <w:sz w:val="24"/>
+                <w:szCs w:val="24"/>
+                <w:lang w:val="es-MX"/>
+              </w:rPr>
+              <w:t>Si el usuario presenta algún problema, tendría que llamar al número de atención al cliente.</w:t>
+            </w:r>
+          </w:p>
+          <w:p>
+            <w:pPr>
+              <w:pStyle w:val="Prrafodelista"/>
+              <w:numPr>
+                <w:ilvl w:val="0"/>
+                <w:numId w:val="7"/>
+              </w:numPr>
+              <w:jc w:val="both"/>
+              <w:rPr>
+                <w:rFonts w:ascii="Arial" w:hAnsi="Arial" w:cs="Arial"/>
+                <w:sz w:val="24"/>
+                <w:szCs w:val="24"/>
+                <w:lang w:val="es-MX"/>
+              </w:rPr>
+            </w:pPr>
+            <w:r>
+              <w:rPr>
+                <w:rFonts w:ascii="Arial" w:hAnsi="Arial" w:cs="Arial"/>
+                <w:sz w:val="24"/>
+                <w:szCs w:val="24"/>
+                <w:lang w:val="es-MX"/>
+              </w:rPr>
+              <w:t>El servicio al cliente, tendría que tomar los datos del usuario y el problema a tratar.</w:t>
+            </w:r>
+          </w:p>
+          <w:p>
+            <w:pPr>
+              <w:pStyle w:val="Prrafodelista"/>
+              <w:numPr>
+                <w:ilvl w:val="0"/>
+                <w:numId w:val="7"/>
+              </w:numPr>
+              <w:jc w:val="both"/>
+              <w:rPr>
+                <w:rFonts w:ascii="Arial" w:hAnsi="Arial" w:cs="Arial"/>
+                <w:sz w:val="24"/>
+                <w:szCs w:val="24"/>
+                <w:lang w:val="es-MX"/>
+              </w:rPr>
+            </w:pPr>
+            <w:r>
+              <w:rPr>
+                <w:rFonts w:ascii="Arial" w:hAnsi="Arial" w:cs="Arial"/>
+                <w:sz w:val="24"/>
+                <w:szCs w:val="24"/>
+                <w:lang w:val="es-MX"/>
+              </w:rPr>
+              <w:t>Esperar algunos minutos de por parte del usuario al servicio al cliente para llegar a un acuerdo sobre el problema a tratar.</w:t>
+            </w:r>
+          </w:p>
+        </w:tc>
+      </w:tr>
+      <w:tr>
+        <w:tc>
+          <w:tcPr>
+            <w:tcW w:w="1898" w:type="dxa"/>
+          </w:tcPr>
+          <w:p>
+            <w:pPr>
+              <w:jc w:val="both"/>
+              <w:rPr>
+                <w:rFonts w:ascii="Arial" w:hAnsi="Arial" w:cs="Arial"/>
+                <w:sz w:val="24"/>
+                <w:szCs w:val="24"/>
+                <w:lang w:val="es-MX"/>
+              </w:rPr>
+            </w:pPr>
+            <w:r>
+              <w:rPr>
+                <w:rFonts w:ascii="Arial" w:hAnsi="Arial" w:cs="Arial"/>
+                <w:sz w:val="24"/>
+                <w:szCs w:val="24"/>
+                <w:lang w:val="es-MX"/>
+              </w:rPr>
+              <w:lastRenderedPageBreak/>
+              <w:t>Caract_v1</w:t>
+            </w:r>
+          </w:p>
+        </w:tc>
+        <w:tc>
+          <w:tcPr>
+            <w:tcW w:w="2595" w:type="dxa"/>
+          </w:tcPr>
+          <w:p>
+            <w:pPr>
+              <w:jc w:val="both"/>
+              <w:rPr>
+                <w:rFonts w:ascii="Arial" w:hAnsi="Arial" w:cs="Arial"/>
+                <w:sz w:val="24"/>
+                <w:szCs w:val="24"/>
+                <w:lang w:val="es-MX"/>
+              </w:rPr>
+            </w:pPr>
+            <w:r>
+              <w:rPr>
+                <w:rFonts w:ascii="Arial" w:hAnsi="Arial" w:cs="Arial"/>
+                <w:sz w:val="24"/>
+                <w:szCs w:val="24"/>
+                <w:lang w:val="es-MX"/>
+              </w:rPr>
+              <w:t xml:space="preserve">Características del producto </w:t>
+            </w:r>
+          </w:p>
+        </w:tc>
+        <w:tc>
+          <w:tcPr>
+            <w:tcW w:w="4335" w:type="dxa"/>
+          </w:tcPr>
+          <w:p>
+            <w:pPr>
+              <w:jc w:val="both"/>
+              <w:rPr>
+                <w:rFonts w:ascii="Arial" w:hAnsi="Arial" w:cs="Arial"/>
+                <w:sz w:val="24"/>
+                <w:szCs w:val="24"/>
+                <w:lang w:val="es-MX"/>
+              </w:rPr>
+            </w:pPr>
+            <w:r>
+              <w:rPr>
+                <w:rFonts w:ascii="Arial" w:hAnsi="Arial" w:cs="Arial"/>
+                <w:sz w:val="24"/>
+                <w:szCs w:val="24"/>
+                <w:lang w:val="es-MX"/>
+              </w:rPr>
+              <w:t xml:space="preserve">El usuario podrá consultar las características del producto, para poder tener una mejor decisión del producto a comprar </w:t>
+            </w:r>
+          </w:p>
+          <w:p>
+            <w:pPr>
+              <w:jc w:val="both"/>
+              <w:rPr>
+                <w:rFonts w:ascii="Arial" w:hAnsi="Arial" w:cs="Arial"/>
+                <w:sz w:val="24"/>
+                <w:szCs w:val="24"/>
+                <w:lang w:val="es-MX"/>
+              </w:rPr>
+            </w:pPr>
+            <w:r>
+              <w:rPr>
+                <w:rFonts w:ascii="Arial" w:hAnsi="Arial" w:cs="Arial"/>
+                <w:sz w:val="24"/>
+                <w:szCs w:val="24"/>
+                <w:lang w:val="es-MX"/>
+              </w:rPr>
+              <w:t>Pasos:</w:t>
+            </w:r>
+          </w:p>
+          <w:p>
+            <w:pPr>
+              <w:pStyle w:val="Prrafodelista"/>
+              <w:numPr>
+                <w:ilvl w:val="0"/>
+                <w:numId w:val="8"/>
+              </w:numPr>
+              <w:jc w:val="both"/>
+              <w:rPr>
+                <w:rFonts w:ascii="Arial" w:hAnsi="Arial" w:cs="Arial"/>
+                <w:sz w:val="24"/>
+                <w:szCs w:val="24"/>
+                <w:lang w:val="es-MX"/>
+              </w:rPr>
+            </w:pPr>
+            <w:r>
+              <w:rPr>
+                <w:rFonts w:ascii="Arial" w:hAnsi="Arial" w:cs="Arial"/>
+                <w:sz w:val="24"/>
+                <w:szCs w:val="24"/>
+                <w:lang w:val="es-MX"/>
+              </w:rPr>
+              <w:t xml:space="preserve">El usuario tendría que checar la calidad del producto, físicamente </w:t>
+            </w:r>
+          </w:p>
+          <w:p>
+            <w:pPr>
+              <w:pStyle w:val="Prrafodelista"/>
+              <w:numPr>
+                <w:ilvl w:val="0"/>
+                <w:numId w:val="8"/>
+              </w:numPr>
+              <w:jc w:val="both"/>
+              <w:rPr>
+                <w:rFonts w:ascii="Arial" w:hAnsi="Arial" w:cs="Arial"/>
+                <w:sz w:val="24"/>
+                <w:szCs w:val="24"/>
+                <w:lang w:val="es-MX"/>
+              </w:rPr>
+            </w:pPr>
+            <w:r>
+              <w:rPr>
+                <w:rFonts w:ascii="Arial" w:hAnsi="Arial" w:cs="Arial"/>
+                <w:sz w:val="24"/>
+                <w:szCs w:val="24"/>
+                <w:lang w:val="es-MX"/>
+              </w:rPr>
+              <w:t>El usuario podrá leer las especificaciones técnicas del producto, las cuales al usuario le resultaría fácil entender y así tomar una decisión de si adquirir el producto, en otro caso no adquirirlo y buscar otro producto.</w:t>
+            </w:r>
           </w:p>
         </w:tc>
       </w:tr>
@@ -1313,6 +2185,15 @@
           <w:lang w:val="es-MX"/>
         </w:rPr>
       </w:pPr>
+    </w:p>
+    <w:p>
+      <w:pPr>
+        <w:rPr>
+          <w:lang w:val="es-MX"/>
+        </w:rPr>
+      </w:pPr>
+      <w:bookmarkStart w:id="0" w:name="_GoBack"/>
+      <w:bookmarkEnd w:id="0"/>
     </w:p>
     <w:sectPr>
       <w:pgSz w:w="12240" w:h="15840"/>
@@ -1322,6 +2203,747 @@
     </w:sectPr>
   </w:body>
 </w:document>
+</file>
+
+<file path=word/numbering.xml><?xml version="1.0" encoding="utf-8"?>
+<w:numbering xmlns:wpc="http://schemas.microsoft.com/office/word/2010/wordprocessingCanvas" xmlns:cx="http://schemas.microsoft.com/office/drawing/2014/chartex" xmlns:mc="http://schemas.openxmlformats.org/markup-compatibility/2006" xmlns:o="urn:schemas-microsoft-com:office:office" xmlns:r="http://schemas.openxmlformats.org/officeDocument/2006/relationships" xmlns:m="http://schemas.openxmlformats.org/officeDocument/2006/math" xmlns:v="urn:schemas-microsoft-com:vml" xmlns:wp14="http://schemas.microsoft.com/office/word/2010/wordprocessingDrawing" xmlns:wp="http://schemas.openxmlformats.org/drawingml/2006/wordprocessingDrawing" xmlns:w10="urn:schemas-microsoft-com:office:word" xmlns:w="http://schemas.openxmlformats.org/wordprocessingml/2006/main" xmlns:w14="http://schemas.microsoft.com/office/word/2010/wordml" xmlns:w15="http://schemas.microsoft.com/office/word/2012/wordml" xmlns:w16se="http://schemas.microsoft.com/office/word/2015/wordml/symex" xmlns:wpg="http://schemas.microsoft.com/office/word/2010/wordprocessingGroup" xmlns:wpi="http://schemas.microsoft.com/office/word/2010/wordprocessingInk" xmlns:wne="http://schemas.microsoft.com/office/word/2006/wordml" xmlns:wps="http://schemas.microsoft.com/office/word/2010/wordprocessingShape" mc:Ignorable="w14 w15 w16se wp14">
+  <w:abstractNum w:abstractNumId="0" w15:restartNumberingAfterBreak="0">
+    <w:nsid w:val="04747E27"/>
+    <w:multiLevelType w:val="hybridMultilevel"/>
+    <w:tmpl w:val="A2D43C36"/>
+    <w:lvl w:ilvl="0" w:tplc="0409000F">
+      <w:start w:val="1"/>
+      <w:numFmt w:val="decimal"/>
+      <w:lvlText w:val="%1."/>
+      <w:lvlJc w:val="left"/>
+      <w:pPr>
+        <w:ind w:left="720" w:hanging="360"/>
+      </w:pPr>
+      <w:rPr>
+        <w:rFonts w:hint="default"/>
+      </w:rPr>
+    </w:lvl>
+    <w:lvl w:ilvl="1" w:tplc="04090019" w:tentative="1">
+      <w:start w:val="1"/>
+      <w:numFmt w:val="lowerLetter"/>
+      <w:lvlText w:val="%2."/>
+      <w:lvlJc w:val="left"/>
+      <w:pPr>
+        <w:ind w:left="1440" w:hanging="360"/>
+      </w:pPr>
+    </w:lvl>
+    <w:lvl w:ilvl="2" w:tplc="0409001B" w:tentative="1">
+      <w:start w:val="1"/>
+      <w:numFmt w:val="lowerRoman"/>
+      <w:lvlText w:val="%3."/>
+      <w:lvlJc w:val="right"/>
+      <w:pPr>
+        <w:ind w:left="2160" w:hanging="180"/>
+      </w:pPr>
+    </w:lvl>
+    <w:lvl w:ilvl="3" w:tplc="0409000F" w:tentative="1">
+      <w:start w:val="1"/>
+      <w:numFmt w:val="decimal"/>
+      <w:lvlText w:val="%4."/>
+      <w:lvlJc w:val="left"/>
+      <w:pPr>
+        <w:ind w:left="2880" w:hanging="360"/>
+      </w:pPr>
+    </w:lvl>
+    <w:lvl w:ilvl="4" w:tplc="04090019" w:tentative="1">
+      <w:start w:val="1"/>
+      <w:numFmt w:val="lowerLetter"/>
+      <w:lvlText w:val="%5."/>
+      <w:lvlJc w:val="left"/>
+      <w:pPr>
+        <w:ind w:left="3600" w:hanging="360"/>
+      </w:pPr>
+    </w:lvl>
+    <w:lvl w:ilvl="5" w:tplc="0409001B" w:tentative="1">
+      <w:start w:val="1"/>
+      <w:numFmt w:val="lowerRoman"/>
+      <w:lvlText w:val="%6."/>
+      <w:lvlJc w:val="right"/>
+      <w:pPr>
+        <w:ind w:left="4320" w:hanging="180"/>
+      </w:pPr>
+    </w:lvl>
+    <w:lvl w:ilvl="6" w:tplc="0409000F" w:tentative="1">
+      <w:start w:val="1"/>
+      <w:numFmt w:val="decimal"/>
+      <w:lvlText w:val="%7."/>
+      <w:lvlJc w:val="left"/>
+      <w:pPr>
+        <w:ind w:left="5040" w:hanging="360"/>
+      </w:pPr>
+    </w:lvl>
+    <w:lvl w:ilvl="7" w:tplc="04090019" w:tentative="1">
+      <w:start w:val="1"/>
+      <w:numFmt w:val="lowerLetter"/>
+      <w:lvlText w:val="%8."/>
+      <w:lvlJc w:val="left"/>
+      <w:pPr>
+        <w:ind w:left="5760" w:hanging="360"/>
+      </w:pPr>
+    </w:lvl>
+    <w:lvl w:ilvl="8" w:tplc="0409001B" w:tentative="1">
+      <w:start w:val="1"/>
+      <w:numFmt w:val="lowerRoman"/>
+      <w:lvlText w:val="%9."/>
+      <w:lvlJc w:val="right"/>
+      <w:pPr>
+        <w:ind w:left="6480" w:hanging="180"/>
+      </w:pPr>
+    </w:lvl>
+  </w:abstractNum>
+  <w:abstractNum w:abstractNumId="1" w15:restartNumberingAfterBreak="0">
+    <w:nsid w:val="172F0C06"/>
+    <w:multiLevelType w:val="hybridMultilevel"/>
+    <w:tmpl w:val="822E7C8C"/>
+    <w:lvl w:ilvl="0" w:tplc="0409000F">
+      <w:start w:val="1"/>
+      <w:numFmt w:val="decimal"/>
+      <w:lvlText w:val="%1."/>
+      <w:lvlJc w:val="left"/>
+      <w:pPr>
+        <w:ind w:left="720" w:hanging="360"/>
+      </w:pPr>
+      <w:rPr>
+        <w:rFonts w:hint="default"/>
+      </w:rPr>
+    </w:lvl>
+    <w:lvl w:ilvl="1" w:tplc="04090019" w:tentative="1">
+      <w:start w:val="1"/>
+      <w:numFmt w:val="lowerLetter"/>
+      <w:lvlText w:val="%2."/>
+      <w:lvlJc w:val="left"/>
+      <w:pPr>
+        <w:ind w:left="1440" w:hanging="360"/>
+      </w:pPr>
+    </w:lvl>
+    <w:lvl w:ilvl="2" w:tplc="0409001B" w:tentative="1">
+      <w:start w:val="1"/>
+      <w:numFmt w:val="lowerRoman"/>
+      <w:lvlText w:val="%3."/>
+      <w:lvlJc w:val="right"/>
+      <w:pPr>
+        <w:ind w:left="2160" w:hanging="180"/>
+      </w:pPr>
+    </w:lvl>
+    <w:lvl w:ilvl="3" w:tplc="0409000F" w:tentative="1">
+      <w:start w:val="1"/>
+      <w:numFmt w:val="decimal"/>
+      <w:lvlText w:val="%4."/>
+      <w:lvlJc w:val="left"/>
+      <w:pPr>
+        <w:ind w:left="2880" w:hanging="360"/>
+      </w:pPr>
+    </w:lvl>
+    <w:lvl w:ilvl="4" w:tplc="04090019" w:tentative="1">
+      <w:start w:val="1"/>
+      <w:numFmt w:val="lowerLetter"/>
+      <w:lvlText w:val="%5."/>
+      <w:lvlJc w:val="left"/>
+      <w:pPr>
+        <w:ind w:left="3600" w:hanging="360"/>
+      </w:pPr>
+    </w:lvl>
+    <w:lvl w:ilvl="5" w:tplc="0409001B" w:tentative="1">
+      <w:start w:val="1"/>
+      <w:numFmt w:val="lowerRoman"/>
+      <w:lvlText w:val="%6."/>
+      <w:lvlJc w:val="right"/>
+      <w:pPr>
+        <w:ind w:left="4320" w:hanging="180"/>
+      </w:pPr>
+    </w:lvl>
+    <w:lvl w:ilvl="6" w:tplc="0409000F" w:tentative="1">
+      <w:start w:val="1"/>
+      <w:numFmt w:val="decimal"/>
+      <w:lvlText w:val="%7."/>
+      <w:lvlJc w:val="left"/>
+      <w:pPr>
+        <w:ind w:left="5040" w:hanging="360"/>
+      </w:pPr>
+    </w:lvl>
+    <w:lvl w:ilvl="7" w:tplc="04090019" w:tentative="1">
+      <w:start w:val="1"/>
+      <w:numFmt w:val="lowerLetter"/>
+      <w:lvlText w:val="%8."/>
+      <w:lvlJc w:val="left"/>
+      <w:pPr>
+        <w:ind w:left="5760" w:hanging="360"/>
+      </w:pPr>
+    </w:lvl>
+    <w:lvl w:ilvl="8" w:tplc="0409001B" w:tentative="1">
+      <w:start w:val="1"/>
+      <w:numFmt w:val="lowerRoman"/>
+      <w:lvlText w:val="%9."/>
+      <w:lvlJc w:val="right"/>
+      <w:pPr>
+        <w:ind w:left="6480" w:hanging="180"/>
+      </w:pPr>
+    </w:lvl>
+  </w:abstractNum>
+  <w:abstractNum w:abstractNumId="2" w15:restartNumberingAfterBreak="0">
+    <w:nsid w:val="304F77F6"/>
+    <w:multiLevelType w:val="hybridMultilevel"/>
+    <w:tmpl w:val="2B0CD5B0"/>
+    <w:lvl w:ilvl="0" w:tplc="74E02600">
+      <w:start w:val="1"/>
+      <w:numFmt w:val="decimal"/>
+      <w:lvlText w:val="%1."/>
+      <w:lvlJc w:val="left"/>
+      <w:pPr>
+        <w:ind w:left="435" w:hanging="360"/>
+      </w:pPr>
+      <w:rPr>
+        <w:rFonts w:hint="default"/>
+      </w:rPr>
+    </w:lvl>
+    <w:lvl w:ilvl="1" w:tplc="04090019" w:tentative="1">
+      <w:start w:val="1"/>
+      <w:numFmt w:val="lowerLetter"/>
+      <w:lvlText w:val="%2."/>
+      <w:lvlJc w:val="left"/>
+      <w:pPr>
+        <w:ind w:left="1155" w:hanging="360"/>
+      </w:pPr>
+    </w:lvl>
+    <w:lvl w:ilvl="2" w:tplc="0409001B" w:tentative="1">
+      <w:start w:val="1"/>
+      <w:numFmt w:val="lowerRoman"/>
+      <w:lvlText w:val="%3."/>
+      <w:lvlJc w:val="right"/>
+      <w:pPr>
+        <w:ind w:left="1875" w:hanging="180"/>
+      </w:pPr>
+    </w:lvl>
+    <w:lvl w:ilvl="3" w:tplc="0409000F" w:tentative="1">
+      <w:start w:val="1"/>
+      <w:numFmt w:val="decimal"/>
+      <w:lvlText w:val="%4."/>
+      <w:lvlJc w:val="left"/>
+      <w:pPr>
+        <w:ind w:left="2595" w:hanging="360"/>
+      </w:pPr>
+    </w:lvl>
+    <w:lvl w:ilvl="4" w:tplc="04090019" w:tentative="1">
+      <w:start w:val="1"/>
+      <w:numFmt w:val="lowerLetter"/>
+      <w:lvlText w:val="%5."/>
+      <w:lvlJc w:val="left"/>
+      <w:pPr>
+        <w:ind w:left="3315" w:hanging="360"/>
+      </w:pPr>
+    </w:lvl>
+    <w:lvl w:ilvl="5" w:tplc="0409001B" w:tentative="1">
+      <w:start w:val="1"/>
+      <w:numFmt w:val="lowerRoman"/>
+      <w:lvlText w:val="%6."/>
+      <w:lvlJc w:val="right"/>
+      <w:pPr>
+        <w:ind w:left="4035" w:hanging="180"/>
+      </w:pPr>
+    </w:lvl>
+    <w:lvl w:ilvl="6" w:tplc="0409000F" w:tentative="1">
+      <w:start w:val="1"/>
+      <w:numFmt w:val="decimal"/>
+      <w:lvlText w:val="%7."/>
+      <w:lvlJc w:val="left"/>
+      <w:pPr>
+        <w:ind w:left="4755" w:hanging="360"/>
+      </w:pPr>
+    </w:lvl>
+    <w:lvl w:ilvl="7" w:tplc="04090019" w:tentative="1">
+      <w:start w:val="1"/>
+      <w:numFmt w:val="lowerLetter"/>
+      <w:lvlText w:val="%8."/>
+      <w:lvlJc w:val="left"/>
+      <w:pPr>
+        <w:ind w:left="5475" w:hanging="360"/>
+      </w:pPr>
+    </w:lvl>
+    <w:lvl w:ilvl="8" w:tplc="0409001B" w:tentative="1">
+      <w:start w:val="1"/>
+      <w:numFmt w:val="lowerRoman"/>
+      <w:lvlText w:val="%9."/>
+      <w:lvlJc w:val="right"/>
+      <w:pPr>
+        <w:ind w:left="6195" w:hanging="180"/>
+      </w:pPr>
+    </w:lvl>
+  </w:abstractNum>
+  <w:abstractNum w:abstractNumId="3" w15:restartNumberingAfterBreak="0">
+    <w:nsid w:val="48D42B99"/>
+    <w:multiLevelType w:val="hybridMultilevel"/>
+    <w:tmpl w:val="39EA17C2"/>
+    <w:lvl w:ilvl="0" w:tplc="787EFD5C">
+      <w:start w:val="1"/>
+      <w:numFmt w:val="decimal"/>
+      <w:lvlText w:val="%1."/>
+      <w:lvlJc w:val="left"/>
+      <w:pPr>
+        <w:ind w:left="420" w:hanging="360"/>
+      </w:pPr>
+      <w:rPr>
+        <w:rFonts w:hint="default"/>
+      </w:rPr>
+    </w:lvl>
+    <w:lvl w:ilvl="1" w:tplc="04090019" w:tentative="1">
+      <w:start w:val="1"/>
+      <w:numFmt w:val="lowerLetter"/>
+      <w:lvlText w:val="%2."/>
+      <w:lvlJc w:val="left"/>
+      <w:pPr>
+        <w:ind w:left="1140" w:hanging="360"/>
+      </w:pPr>
+    </w:lvl>
+    <w:lvl w:ilvl="2" w:tplc="0409001B" w:tentative="1">
+      <w:start w:val="1"/>
+      <w:numFmt w:val="lowerRoman"/>
+      <w:lvlText w:val="%3."/>
+      <w:lvlJc w:val="right"/>
+      <w:pPr>
+        <w:ind w:left="1860" w:hanging="180"/>
+      </w:pPr>
+    </w:lvl>
+    <w:lvl w:ilvl="3" w:tplc="0409000F" w:tentative="1">
+      <w:start w:val="1"/>
+      <w:numFmt w:val="decimal"/>
+      <w:lvlText w:val="%4."/>
+      <w:lvlJc w:val="left"/>
+      <w:pPr>
+        <w:ind w:left="2580" w:hanging="360"/>
+      </w:pPr>
+    </w:lvl>
+    <w:lvl w:ilvl="4" w:tplc="04090019" w:tentative="1">
+      <w:start w:val="1"/>
+      <w:numFmt w:val="lowerLetter"/>
+      <w:lvlText w:val="%5."/>
+      <w:lvlJc w:val="left"/>
+      <w:pPr>
+        <w:ind w:left="3300" w:hanging="360"/>
+      </w:pPr>
+    </w:lvl>
+    <w:lvl w:ilvl="5" w:tplc="0409001B" w:tentative="1">
+      <w:start w:val="1"/>
+      <w:numFmt w:val="lowerRoman"/>
+      <w:lvlText w:val="%6."/>
+      <w:lvlJc w:val="right"/>
+      <w:pPr>
+        <w:ind w:left="4020" w:hanging="180"/>
+      </w:pPr>
+    </w:lvl>
+    <w:lvl w:ilvl="6" w:tplc="0409000F" w:tentative="1">
+      <w:start w:val="1"/>
+      <w:numFmt w:val="decimal"/>
+      <w:lvlText w:val="%7."/>
+      <w:lvlJc w:val="left"/>
+      <w:pPr>
+        <w:ind w:left="4740" w:hanging="360"/>
+      </w:pPr>
+    </w:lvl>
+    <w:lvl w:ilvl="7" w:tplc="04090019" w:tentative="1">
+      <w:start w:val="1"/>
+      <w:numFmt w:val="lowerLetter"/>
+      <w:lvlText w:val="%8."/>
+      <w:lvlJc w:val="left"/>
+      <w:pPr>
+        <w:ind w:left="5460" w:hanging="360"/>
+      </w:pPr>
+    </w:lvl>
+    <w:lvl w:ilvl="8" w:tplc="0409001B" w:tentative="1">
+      <w:start w:val="1"/>
+      <w:numFmt w:val="lowerRoman"/>
+      <w:lvlText w:val="%9."/>
+      <w:lvlJc w:val="right"/>
+      <w:pPr>
+        <w:ind w:left="6180" w:hanging="180"/>
+      </w:pPr>
+    </w:lvl>
+  </w:abstractNum>
+  <w:abstractNum w:abstractNumId="4" w15:restartNumberingAfterBreak="0">
+    <w:nsid w:val="4D284B1C"/>
+    <w:multiLevelType w:val="hybridMultilevel"/>
+    <w:tmpl w:val="F0F0D580"/>
+    <w:lvl w:ilvl="0" w:tplc="0409000F">
+      <w:start w:val="1"/>
+      <w:numFmt w:val="decimal"/>
+      <w:lvlText w:val="%1."/>
+      <w:lvlJc w:val="left"/>
+      <w:pPr>
+        <w:ind w:left="720" w:hanging="360"/>
+      </w:pPr>
+      <w:rPr>
+        <w:rFonts w:hint="default"/>
+      </w:rPr>
+    </w:lvl>
+    <w:lvl w:ilvl="1" w:tplc="04090019" w:tentative="1">
+      <w:start w:val="1"/>
+      <w:numFmt w:val="lowerLetter"/>
+      <w:lvlText w:val="%2."/>
+      <w:lvlJc w:val="left"/>
+      <w:pPr>
+        <w:ind w:left="1440" w:hanging="360"/>
+      </w:pPr>
+    </w:lvl>
+    <w:lvl w:ilvl="2" w:tplc="0409001B" w:tentative="1">
+      <w:start w:val="1"/>
+      <w:numFmt w:val="lowerRoman"/>
+      <w:lvlText w:val="%3."/>
+      <w:lvlJc w:val="right"/>
+      <w:pPr>
+        <w:ind w:left="2160" w:hanging="180"/>
+      </w:pPr>
+    </w:lvl>
+    <w:lvl w:ilvl="3" w:tplc="0409000F" w:tentative="1">
+      <w:start w:val="1"/>
+      <w:numFmt w:val="decimal"/>
+      <w:lvlText w:val="%4."/>
+      <w:lvlJc w:val="left"/>
+      <w:pPr>
+        <w:ind w:left="2880" w:hanging="360"/>
+      </w:pPr>
+    </w:lvl>
+    <w:lvl w:ilvl="4" w:tplc="04090019" w:tentative="1">
+      <w:start w:val="1"/>
+      <w:numFmt w:val="lowerLetter"/>
+      <w:lvlText w:val="%5."/>
+      <w:lvlJc w:val="left"/>
+      <w:pPr>
+        <w:ind w:left="3600" w:hanging="360"/>
+      </w:pPr>
+    </w:lvl>
+    <w:lvl w:ilvl="5" w:tplc="0409001B" w:tentative="1">
+      <w:start w:val="1"/>
+      <w:numFmt w:val="lowerRoman"/>
+      <w:lvlText w:val="%6."/>
+      <w:lvlJc w:val="right"/>
+      <w:pPr>
+        <w:ind w:left="4320" w:hanging="180"/>
+      </w:pPr>
+    </w:lvl>
+    <w:lvl w:ilvl="6" w:tplc="0409000F" w:tentative="1">
+      <w:start w:val="1"/>
+      <w:numFmt w:val="decimal"/>
+      <w:lvlText w:val="%7."/>
+      <w:lvlJc w:val="left"/>
+      <w:pPr>
+        <w:ind w:left="5040" w:hanging="360"/>
+      </w:pPr>
+    </w:lvl>
+    <w:lvl w:ilvl="7" w:tplc="04090019" w:tentative="1">
+      <w:start w:val="1"/>
+      <w:numFmt w:val="lowerLetter"/>
+      <w:lvlText w:val="%8."/>
+      <w:lvlJc w:val="left"/>
+      <w:pPr>
+        <w:ind w:left="5760" w:hanging="360"/>
+      </w:pPr>
+    </w:lvl>
+    <w:lvl w:ilvl="8" w:tplc="0409001B" w:tentative="1">
+      <w:start w:val="1"/>
+      <w:numFmt w:val="lowerRoman"/>
+      <w:lvlText w:val="%9."/>
+      <w:lvlJc w:val="right"/>
+      <w:pPr>
+        <w:ind w:left="6480" w:hanging="180"/>
+      </w:pPr>
+    </w:lvl>
+  </w:abstractNum>
+  <w:abstractNum w:abstractNumId="5" w15:restartNumberingAfterBreak="0">
+    <w:nsid w:val="76446BFB"/>
+    <w:multiLevelType w:val="hybridMultilevel"/>
+    <w:tmpl w:val="66B48906"/>
+    <w:lvl w:ilvl="0" w:tplc="0409000F">
+      <w:start w:val="1"/>
+      <w:numFmt w:val="decimal"/>
+      <w:lvlText w:val="%1."/>
+      <w:lvlJc w:val="left"/>
+      <w:pPr>
+        <w:ind w:left="720" w:hanging="360"/>
+      </w:pPr>
+      <w:rPr>
+        <w:rFonts w:hint="default"/>
+      </w:rPr>
+    </w:lvl>
+    <w:lvl w:ilvl="1" w:tplc="04090019" w:tentative="1">
+      <w:start w:val="1"/>
+      <w:numFmt w:val="lowerLetter"/>
+      <w:lvlText w:val="%2."/>
+      <w:lvlJc w:val="left"/>
+      <w:pPr>
+        <w:ind w:left="1440" w:hanging="360"/>
+      </w:pPr>
+    </w:lvl>
+    <w:lvl w:ilvl="2" w:tplc="0409001B" w:tentative="1">
+      <w:start w:val="1"/>
+      <w:numFmt w:val="lowerRoman"/>
+      <w:lvlText w:val="%3."/>
+      <w:lvlJc w:val="right"/>
+      <w:pPr>
+        <w:ind w:left="2160" w:hanging="180"/>
+      </w:pPr>
+    </w:lvl>
+    <w:lvl w:ilvl="3" w:tplc="0409000F" w:tentative="1">
+      <w:start w:val="1"/>
+      <w:numFmt w:val="decimal"/>
+      <w:lvlText w:val="%4."/>
+      <w:lvlJc w:val="left"/>
+      <w:pPr>
+        <w:ind w:left="2880" w:hanging="360"/>
+      </w:pPr>
+    </w:lvl>
+    <w:lvl w:ilvl="4" w:tplc="04090019" w:tentative="1">
+      <w:start w:val="1"/>
+      <w:numFmt w:val="lowerLetter"/>
+      <w:lvlText w:val="%5."/>
+      <w:lvlJc w:val="left"/>
+      <w:pPr>
+        <w:ind w:left="3600" w:hanging="360"/>
+      </w:pPr>
+    </w:lvl>
+    <w:lvl w:ilvl="5" w:tplc="0409001B" w:tentative="1">
+      <w:start w:val="1"/>
+      <w:numFmt w:val="lowerRoman"/>
+      <w:lvlText w:val="%6."/>
+      <w:lvlJc w:val="right"/>
+      <w:pPr>
+        <w:ind w:left="4320" w:hanging="180"/>
+      </w:pPr>
+    </w:lvl>
+    <w:lvl w:ilvl="6" w:tplc="0409000F" w:tentative="1">
+      <w:start w:val="1"/>
+      <w:numFmt w:val="decimal"/>
+      <w:lvlText w:val="%7."/>
+      <w:lvlJc w:val="left"/>
+      <w:pPr>
+        <w:ind w:left="5040" w:hanging="360"/>
+      </w:pPr>
+    </w:lvl>
+    <w:lvl w:ilvl="7" w:tplc="04090019" w:tentative="1">
+      <w:start w:val="1"/>
+      <w:numFmt w:val="lowerLetter"/>
+      <w:lvlText w:val="%8."/>
+      <w:lvlJc w:val="left"/>
+      <w:pPr>
+        <w:ind w:left="5760" w:hanging="360"/>
+      </w:pPr>
+    </w:lvl>
+    <w:lvl w:ilvl="8" w:tplc="0409001B" w:tentative="1">
+      <w:start w:val="1"/>
+      <w:numFmt w:val="lowerRoman"/>
+      <w:lvlText w:val="%9."/>
+      <w:lvlJc w:val="right"/>
+      <w:pPr>
+        <w:ind w:left="6480" w:hanging="180"/>
+      </w:pPr>
+    </w:lvl>
+  </w:abstractNum>
+  <w:abstractNum w:abstractNumId="6" w15:restartNumberingAfterBreak="0">
+    <w:nsid w:val="77681C40"/>
+    <w:multiLevelType w:val="hybridMultilevel"/>
+    <w:tmpl w:val="8714AD4A"/>
+    <w:lvl w:ilvl="0" w:tplc="0409000F">
+      <w:start w:val="1"/>
+      <w:numFmt w:val="decimal"/>
+      <w:lvlText w:val="%1."/>
+      <w:lvlJc w:val="left"/>
+      <w:pPr>
+        <w:ind w:left="720" w:hanging="360"/>
+      </w:pPr>
+      <w:rPr>
+        <w:rFonts w:hint="default"/>
+      </w:rPr>
+    </w:lvl>
+    <w:lvl w:ilvl="1" w:tplc="04090019" w:tentative="1">
+      <w:start w:val="1"/>
+      <w:numFmt w:val="lowerLetter"/>
+      <w:lvlText w:val="%2."/>
+      <w:lvlJc w:val="left"/>
+      <w:pPr>
+        <w:ind w:left="1440" w:hanging="360"/>
+      </w:pPr>
+    </w:lvl>
+    <w:lvl w:ilvl="2" w:tplc="0409001B" w:tentative="1">
+      <w:start w:val="1"/>
+      <w:numFmt w:val="lowerRoman"/>
+      <w:lvlText w:val="%3."/>
+      <w:lvlJc w:val="right"/>
+      <w:pPr>
+        <w:ind w:left="2160" w:hanging="180"/>
+      </w:pPr>
+    </w:lvl>
+    <w:lvl w:ilvl="3" w:tplc="0409000F" w:tentative="1">
+      <w:start w:val="1"/>
+      <w:numFmt w:val="decimal"/>
+      <w:lvlText w:val="%4."/>
+      <w:lvlJc w:val="left"/>
+      <w:pPr>
+        <w:ind w:left="2880" w:hanging="360"/>
+      </w:pPr>
+    </w:lvl>
+    <w:lvl w:ilvl="4" w:tplc="04090019" w:tentative="1">
+      <w:start w:val="1"/>
+      <w:numFmt w:val="lowerLetter"/>
+      <w:lvlText w:val="%5."/>
+      <w:lvlJc w:val="left"/>
+      <w:pPr>
+        <w:ind w:left="3600" w:hanging="360"/>
+      </w:pPr>
+    </w:lvl>
+    <w:lvl w:ilvl="5" w:tplc="0409001B" w:tentative="1">
+      <w:start w:val="1"/>
+      <w:numFmt w:val="lowerRoman"/>
+      <w:lvlText w:val="%6."/>
+      <w:lvlJc w:val="right"/>
+      <w:pPr>
+        <w:ind w:left="4320" w:hanging="180"/>
+      </w:pPr>
+    </w:lvl>
+    <w:lvl w:ilvl="6" w:tplc="0409000F" w:tentative="1">
+      <w:start w:val="1"/>
+      <w:numFmt w:val="decimal"/>
+      <w:lvlText w:val="%7."/>
+      <w:lvlJc w:val="left"/>
+      <w:pPr>
+        <w:ind w:left="5040" w:hanging="360"/>
+      </w:pPr>
+    </w:lvl>
+    <w:lvl w:ilvl="7" w:tplc="04090019" w:tentative="1">
+      <w:start w:val="1"/>
+      <w:numFmt w:val="lowerLetter"/>
+      <w:lvlText w:val="%8."/>
+      <w:lvlJc w:val="left"/>
+      <w:pPr>
+        <w:ind w:left="5760" w:hanging="360"/>
+      </w:pPr>
+    </w:lvl>
+    <w:lvl w:ilvl="8" w:tplc="0409001B" w:tentative="1">
+      <w:start w:val="1"/>
+      <w:numFmt w:val="lowerRoman"/>
+      <w:lvlText w:val="%9."/>
+      <w:lvlJc w:val="right"/>
+      <w:pPr>
+        <w:ind w:left="6480" w:hanging="180"/>
+      </w:pPr>
+    </w:lvl>
+  </w:abstractNum>
+  <w:abstractNum w:abstractNumId="7" w15:restartNumberingAfterBreak="0">
+    <w:nsid w:val="787C7FAF"/>
+    <w:multiLevelType w:val="hybridMultilevel"/>
+    <w:tmpl w:val="24566466"/>
+    <w:lvl w:ilvl="0" w:tplc="0409000F">
+      <w:start w:val="1"/>
+      <w:numFmt w:val="decimal"/>
+      <w:lvlText w:val="%1."/>
+      <w:lvlJc w:val="left"/>
+      <w:pPr>
+        <w:ind w:left="720" w:hanging="360"/>
+      </w:pPr>
+      <w:rPr>
+        <w:rFonts w:hint="default"/>
+      </w:rPr>
+    </w:lvl>
+    <w:lvl w:ilvl="1" w:tplc="04090019" w:tentative="1">
+      <w:start w:val="1"/>
+      <w:numFmt w:val="lowerLetter"/>
+      <w:lvlText w:val="%2."/>
+      <w:lvlJc w:val="left"/>
+      <w:pPr>
+        <w:ind w:left="1440" w:hanging="360"/>
+      </w:pPr>
+    </w:lvl>
+    <w:lvl w:ilvl="2" w:tplc="0409001B" w:tentative="1">
+      <w:start w:val="1"/>
+      <w:numFmt w:val="lowerRoman"/>
+      <w:lvlText w:val="%3."/>
+      <w:lvlJc w:val="right"/>
+      <w:pPr>
+        <w:ind w:left="2160" w:hanging="180"/>
+      </w:pPr>
+    </w:lvl>
+    <w:lvl w:ilvl="3" w:tplc="0409000F" w:tentative="1">
+      <w:start w:val="1"/>
+      <w:numFmt w:val="decimal"/>
+      <w:lvlText w:val="%4."/>
+      <w:lvlJc w:val="left"/>
+      <w:pPr>
+        <w:ind w:left="2880" w:hanging="360"/>
+      </w:pPr>
+    </w:lvl>
+    <w:lvl w:ilvl="4" w:tplc="04090019" w:tentative="1">
+      <w:start w:val="1"/>
+      <w:numFmt w:val="lowerLetter"/>
+      <w:lvlText w:val="%5."/>
+      <w:lvlJc w:val="left"/>
+      <w:pPr>
+        <w:ind w:left="3600" w:hanging="360"/>
+      </w:pPr>
+    </w:lvl>
+    <w:lvl w:ilvl="5" w:tplc="0409001B" w:tentative="1">
+      <w:start w:val="1"/>
+      <w:numFmt w:val="lowerRoman"/>
+      <w:lvlText w:val="%6."/>
+      <w:lvlJc w:val="right"/>
+      <w:pPr>
+        <w:ind w:left="4320" w:hanging="180"/>
+      </w:pPr>
+    </w:lvl>
+    <w:lvl w:ilvl="6" w:tplc="0409000F" w:tentative="1">
+      <w:start w:val="1"/>
+      <w:numFmt w:val="decimal"/>
+      <w:lvlText w:val="%7."/>
+      <w:lvlJc w:val="left"/>
+      <w:pPr>
+        <w:ind w:left="5040" w:hanging="360"/>
+      </w:pPr>
+    </w:lvl>
+    <w:lvl w:ilvl="7" w:tplc="04090019" w:tentative="1">
+      <w:start w:val="1"/>
+      <w:numFmt w:val="lowerLetter"/>
+      <w:lvlText w:val="%8."/>
+      <w:lvlJc w:val="left"/>
+      <w:pPr>
+        <w:ind w:left="5760" w:hanging="360"/>
+      </w:pPr>
+    </w:lvl>
+    <w:lvl w:ilvl="8" w:tplc="0409001B" w:tentative="1">
+      <w:start w:val="1"/>
+      <w:numFmt w:val="lowerRoman"/>
+      <w:lvlText w:val="%9."/>
+      <w:lvlJc w:val="right"/>
+      <w:pPr>
+        <w:ind w:left="6480" w:hanging="180"/>
+      </w:pPr>
+    </w:lvl>
+  </w:abstractNum>
+  <w:num w:numId="1">
+    <w:abstractNumId w:val="7"/>
+  </w:num>
+  <w:num w:numId="2">
+    <w:abstractNumId w:val="0"/>
+  </w:num>
+  <w:num w:numId="3">
+    <w:abstractNumId w:val="1"/>
+  </w:num>
+  <w:num w:numId="4">
+    <w:abstractNumId w:val="2"/>
+  </w:num>
+  <w:num w:numId="5">
+    <w:abstractNumId w:val="4"/>
+  </w:num>
+  <w:num w:numId="6">
+    <w:abstractNumId w:val="6"/>
+  </w:num>
+  <w:num w:numId="7">
+    <w:abstractNumId w:val="5"/>
+  </w:num>
+  <w:num w:numId="8">
+    <w:abstractNumId w:val="3"/>
+  </w:num>
+</w:numbering>
 </file>
 
 <file path=word/styles.xml><?xml version="1.0" encoding="utf-8"?>
@@ -1717,6 +3339,7 @@
   <w:style w:type="paragraph" w:default="1" w:styleId="Normal">
     <w:name w:val="Normal"/>
     <w:qFormat/>
+    <w:rsid w:val="009C6C53"/>
   </w:style>
   <w:style w:type="character" w:default="1" w:styleId="Fuentedeprrafopredeter">
     <w:name w:val="Default Paragraph Font"/>
@@ -1763,6 +3386,17 @@
         <w:insideV w:val="single" w:sz="4" w:space="0" w:color="auto"/>
       </w:tblBorders>
     </w:tblPr>
+  </w:style>
+  <w:style w:type="paragraph" w:styleId="Prrafodelista">
+    <w:name w:val="List Paragraph"/>
+    <w:basedOn w:val="Normal"/>
+    <w:uiPriority w:val="34"/>
+    <w:qFormat/>
+    <w:rsid w:val="009C6C53"/>
+    <w:pPr>
+      <w:ind w:left="720"/>
+      <w:contextualSpacing/>
+    </w:pPr>
   </w:style>
 </w:styles>
 </file>

</xml_diff>